<commit_message>
update for tourRadar Challenge 2
</commit_message>
<xml_diff>
--- a/tour_radar/TourRadar_Challenge2.docx
+++ b/tour_radar/TourRadar_Challenge2.docx
@@ -2,6 +2,149 @@
 <file path=word/document.xml><?xml version="1.0" encoding="utf-8"?>
 <w:document xmlns:wpc="http://schemas.microsoft.com/office/word/2010/wordprocessingCanvas" xmlns:cx="http://schemas.microsoft.com/office/drawing/2014/chartex" xmlns:cx1="http://schemas.microsoft.com/office/drawing/2015/9/8/chartex" xmlns:cx2="http://schemas.microsoft.com/office/drawing/2015/10/21/chartex" xmlns:cx3="http://schemas.microsoft.com/office/drawing/2016/5/9/chartex" xmlns:cx4="http://schemas.microsoft.com/office/drawing/2016/5/10/chartex" xmlns:cx5="http://schemas.microsoft.com/office/drawing/2016/5/11/chartex" xmlns:cx6="http://schemas.microsoft.com/office/drawing/2016/5/12/chartex" xmlns:cx7="http://schemas.microsoft.com/office/drawing/2016/5/13/chartex" xmlns:cx8="http://schemas.microsoft.com/office/drawing/2016/5/14/chartex" xmlns:mc="http://schemas.openxmlformats.org/markup-compatibility/2006" xmlns:aink="http://schemas.microsoft.com/office/drawing/2016/ink" xmlns:am3d="http://schemas.microsoft.com/office/drawing/2017/model3d" xmlns:o="urn:schemas-microsoft-com:office:office" xmlns:r="http://schemas.openxmlformats.org/officeDocument/2006/relationships" xmlns:m="http://schemas.openxmlformats.org/officeDocument/2006/math" xmlns:v="urn:schemas-microsoft-com:vml" xmlns:wp14="http://schemas.microsoft.com/office/word/2010/wordprocessingDrawing" xmlns:wp="http://schemas.openxmlformats.org/drawingml/2006/wordprocessingDrawing" xmlns:w10="urn:schemas-microsoft-com:office:word" xmlns:w="http://schemas.openxmlformats.org/wordprocessingml/2006/main" xmlns:w14="http://schemas.microsoft.com/office/word/2010/wordml" xmlns:w15="http://schemas.microsoft.com/office/word/2012/wordml" xmlns:w16cid="http://schemas.microsoft.com/office/word/2016/wordml/cid" xmlns:w16se="http://schemas.microsoft.com/office/word/2015/wordml/symex" xmlns:wpg="http://schemas.microsoft.com/office/word/2010/wordprocessingGroup" xmlns:wpi="http://schemas.microsoft.com/office/word/2010/wordprocessingInk" xmlns:wne="http://schemas.microsoft.com/office/word/2006/wordml" xmlns:wps="http://schemas.microsoft.com/office/word/2010/wordprocessingShape" mc:Ignorable="w14 w15 w16se w16cid wp14">
   <w:body>
+    <w:p>
+      <w:pPr>
+        <w:pStyle w:val="NormalWeb"/>
+        <w:shd w:val="clear" w:color="auto" w:fill="FFFFFF"/>
+        <w:ind w:left="360"/>
+        <w:rPr>
+          <w:rFonts w:ascii="ArialMT" w:hAnsi="ArialMT"/>
+          <w:b/>
+          <w:sz w:val="22"/>
+          <w:szCs w:val="22"/>
+        </w:rPr>
+      </w:pPr>
+      <w:r>
+        <w:rPr>
+          <w:rFonts w:ascii="ArialMT" w:hAnsi="ArialMT"/>
+          <w:b/>
+          <w:sz w:val="22"/>
+          <w:szCs w:val="22"/>
+        </w:rPr>
+        <w:t>Checklist</w:t>
+      </w:r>
+      <w:r>
+        <w:rPr>
+          <w:rFonts w:ascii="ArialMT" w:hAnsi="ArialMT"/>
+          <w:b/>
+          <w:sz w:val="22"/>
+          <w:szCs w:val="22"/>
+        </w:rPr>
+        <w:t xml:space="preserve"> </w:t>
+      </w:r>
+      <w:r>
+        <w:rPr>
+          <w:rFonts w:ascii="ArialMT" w:hAnsi="ArialMT"/>
+          <w:b/>
+          <w:sz w:val="22"/>
+          <w:szCs w:val="22"/>
+        </w:rPr>
+        <w:t>–</w:t>
+      </w:r>
+      <w:r>
+        <w:rPr>
+          <w:rFonts w:ascii="ArialMT" w:hAnsi="ArialMT"/>
+          <w:b/>
+          <w:sz w:val="22"/>
+          <w:szCs w:val="22"/>
+        </w:rPr>
+        <w:t xml:space="preserve"> </w:t>
+      </w:r>
+      <w:r>
+        <w:rPr>
+          <w:rFonts w:ascii="ArialMT" w:hAnsi="ArialMT"/>
+          <w:b/>
+          <w:sz w:val="22"/>
+          <w:szCs w:val="22"/>
+        </w:rPr>
+        <w:t xml:space="preserve">check figures and tables, check grammar, </w:t>
+      </w:r>
+      <w:r>
+        <w:rPr>
+          <w:rFonts w:ascii="Helvetica" w:hAnsi="Helvetica"/>
+          <w:sz w:val="28"/>
+          <w:szCs w:val="28"/>
+        </w:rPr>
+        <w:t>#convert to pdf</w:t>
+      </w:r>
+    </w:p>
+    <w:p>
+      <w:pPr>
+        <w:rPr>
+          <w:rFonts w:ascii="Helvetica" w:hAnsi="Helvetica"/>
+          <w:sz w:val="28"/>
+          <w:szCs w:val="28"/>
+        </w:rPr>
+      </w:pPr>
+      <w:r>
+        <w:rPr>
+          <w:rFonts w:ascii="ArialMT" w:hAnsi="ArialMT"/>
+          <w:sz w:val="22"/>
+          <w:szCs w:val="22"/>
+          <w:highlight w:val="yellow"/>
+        </w:rPr>
+        <w:t>1)</w:t>
+      </w:r>
+      <w:r>
+        <w:rPr>
+          <w:rFonts w:ascii="ArialMT" w:hAnsi="ArialMT"/>
+          <w:sz w:val="22"/>
+          <w:szCs w:val="22"/>
+          <w:highlight w:val="yellow"/>
+        </w:rPr>
+        <w:t xml:space="preserve">An explanation of your approach </w:t>
+      </w:r>
+    </w:p>
+    <w:p>
+      <w:pPr>
+        <w:pStyle w:val="NormalWeb"/>
+        <w:numPr>
+          <w:ilvl w:val="1"/>
+          <w:numId w:val="1"/>
+        </w:numPr>
+        <w:shd w:val="clear" w:color="auto" w:fill="FFFFFF"/>
+        <w:rPr>
+          <w:rFonts w:ascii="ArialMT" w:hAnsi="ArialMT"/>
+          <w:sz w:val="22"/>
+          <w:szCs w:val="22"/>
+          <w:highlight w:val="yellow"/>
+        </w:rPr>
+      </w:pPr>
+      <w:r>
+        <w:rPr>
+          <w:rFonts w:ascii="ArialMT" w:hAnsi="ArialMT"/>
+          <w:sz w:val="22"/>
+          <w:szCs w:val="22"/>
+          <w:highlight w:val="yellow"/>
+        </w:rPr>
+        <w:t xml:space="preserve">Any initial/high-level observations of the dataset that we’ve shared </w:t>
+      </w:r>
+    </w:p>
+    <w:p>
+      <w:pPr>
+        <w:pStyle w:val="NormalWeb"/>
+        <w:numPr>
+          <w:ilvl w:val="1"/>
+          <w:numId w:val="1"/>
+        </w:numPr>
+        <w:shd w:val="clear" w:color="auto" w:fill="FFFFFF"/>
+        <w:rPr>
+          <w:rFonts w:ascii="ArialMT" w:hAnsi="ArialMT"/>
+          <w:sz w:val="22"/>
+          <w:szCs w:val="22"/>
+          <w:highlight w:val="yellow"/>
+        </w:rPr>
+      </w:pPr>
+      <w:r>
+        <w:rPr>
+          <w:rFonts w:ascii="ArialMT" w:hAnsi="ArialMT"/>
+          <w:sz w:val="22"/>
+          <w:szCs w:val="22"/>
+          <w:highlight w:val="yellow"/>
+        </w:rPr>
+        <w:t xml:space="preserve">Which analytical methods have you considered applying and why </w:t>
+      </w:r>
+    </w:p>
     <w:p>
       <w:pPr>
         <w:pStyle w:val="NormalWeb"/>
@@ -14,6 +157,7 @@
           <w:rFonts w:ascii="ArialMT" w:hAnsi="ArialMT"/>
           <w:sz w:val="22"/>
           <w:szCs w:val="22"/>
+          <w:highlight w:val="yellow"/>
         </w:rPr>
       </w:pPr>
       <w:r>
@@ -21,8 +165,34 @@
           <w:rFonts w:ascii="ArialMT" w:hAnsi="ArialMT"/>
           <w:sz w:val="22"/>
           <w:szCs w:val="22"/>
-        </w:rPr>
-        <w:t xml:space="preserve">An explanation of your approach </w:t>
+          <w:highlight w:val="yellow"/>
+        </w:rPr>
+        <w:t xml:space="preserve">Any code (eg. Python, SQL, R) that you’ve used in processing/analysing the data </w:t>
+      </w:r>
+    </w:p>
+    <w:p>
+      <w:pPr>
+        <w:pStyle w:val="NormalWeb"/>
+        <w:numPr>
+          <w:ilvl w:val="0"/>
+          <w:numId w:val="1"/>
+        </w:numPr>
+        <w:shd w:val="clear" w:color="auto" w:fill="FFFFFF"/>
+        <w:rPr>
+          <w:rFonts w:ascii="ArialMT" w:hAnsi="ArialMT"/>
+          <w:sz w:val="22"/>
+          <w:szCs w:val="22"/>
+          <w:highlight w:val="yellow"/>
+        </w:rPr>
+      </w:pPr>
+      <w:r>
+        <w:rPr>
+          <w:rFonts w:ascii="ArialMT" w:hAnsi="ArialMT"/>
+          <w:sz w:val="22"/>
+          <w:szCs w:val="22"/>
+          <w:highlight w:val="yellow"/>
+        </w:rPr>
+        <w:t xml:space="preserve">Final output </w:t>
       </w:r>
     </w:p>
     <w:p>
@@ -37,6 +207,7 @@
           <w:rFonts w:ascii="ArialMT" w:hAnsi="ArialMT"/>
           <w:sz w:val="22"/>
           <w:szCs w:val="22"/>
+          <w:highlight w:val="yellow"/>
         </w:rPr>
       </w:pPr>
       <w:r>
@@ -44,8 +215,9 @@
           <w:rFonts w:ascii="ArialMT" w:hAnsi="ArialMT"/>
           <w:sz w:val="22"/>
           <w:szCs w:val="22"/>
-        </w:rPr>
-        <w:t xml:space="preserve">Any initial/high-level observations of the dataset that we’ve shared </w:t>
+          <w:highlight w:val="yellow"/>
+        </w:rPr>
+        <w:t xml:space="preserve">The executive summary of your findings. Imagine that you would be presenting this to the management team and you need to concisely communicate the 3-5 most important insights from your analysis that could influence strategic decision making. </w:t>
       </w:r>
     </w:p>
     <w:p>
@@ -60,6 +232,7 @@
           <w:rFonts w:ascii="ArialMT" w:hAnsi="ArialMT"/>
           <w:sz w:val="22"/>
           <w:szCs w:val="22"/>
+          <w:highlight w:val="yellow"/>
         </w:rPr>
       </w:pPr>
       <w:r>
@@ -67,72 +240,9 @@
           <w:rFonts w:ascii="ArialMT" w:hAnsi="ArialMT"/>
           <w:sz w:val="22"/>
           <w:szCs w:val="22"/>
-        </w:rPr>
-        <w:t xml:space="preserve">Which analytical methods have you considered applying and why </w:t>
-      </w:r>
-    </w:p>
-    <w:p>
-      <w:pPr>
-        <w:pStyle w:val="NormalWeb"/>
-        <w:numPr>
-          <w:ilvl w:val="0"/>
-          <w:numId w:val="1"/>
-        </w:numPr>
-        <w:shd w:val="clear" w:color="auto" w:fill="FFFFFF"/>
-        <w:rPr>
-          <w:rFonts w:ascii="ArialMT" w:hAnsi="ArialMT"/>
-          <w:sz w:val="22"/>
-          <w:szCs w:val="22"/>
-        </w:rPr>
-      </w:pPr>
-      <w:r>
-        <w:rPr>
-          <w:rFonts w:ascii="ArialMT" w:hAnsi="ArialMT"/>
-          <w:sz w:val="22"/>
-          <w:szCs w:val="22"/>
-        </w:rPr>
-        <w:t>Any code (</w:t>
-      </w:r>
-      <w:proofErr w:type="spellStart"/>
-      <w:r>
-        <w:rPr>
-          <w:rFonts w:ascii="ArialMT" w:hAnsi="ArialMT"/>
-          <w:sz w:val="22"/>
-          <w:szCs w:val="22"/>
-        </w:rPr>
-        <w:t>eg.</w:t>
-      </w:r>
-      <w:proofErr w:type="spellEnd"/>
-      <w:r>
-        <w:rPr>
-          <w:rFonts w:ascii="ArialMT" w:hAnsi="ArialMT"/>
-          <w:sz w:val="22"/>
-          <w:szCs w:val="22"/>
-        </w:rPr>
-        <w:t xml:space="preserve"> Python, SQL, R) that you’ve used in processing/analysing the data </w:t>
-      </w:r>
-    </w:p>
-    <w:p>
-      <w:pPr>
-        <w:pStyle w:val="NormalWeb"/>
-        <w:numPr>
-          <w:ilvl w:val="0"/>
-          <w:numId w:val="1"/>
-        </w:numPr>
-        <w:shd w:val="clear" w:color="auto" w:fill="FFFFFF"/>
-        <w:rPr>
-          <w:rFonts w:ascii="ArialMT" w:hAnsi="ArialMT"/>
-          <w:sz w:val="22"/>
-          <w:szCs w:val="22"/>
-        </w:rPr>
-      </w:pPr>
-      <w:r>
-        <w:rPr>
-          <w:rFonts w:ascii="ArialMT" w:hAnsi="ArialMT"/>
-          <w:sz w:val="22"/>
-          <w:szCs w:val="22"/>
-        </w:rPr>
-        <w:t xml:space="preserve">Final output </w:t>
+          <w:highlight w:val="yellow"/>
+        </w:rPr>
+        <w:t xml:space="preserve">Any charts, tables or summarised outputs that support your conclusions above </w:t>
       </w:r>
     </w:p>
     <w:p>
@@ -147,6 +257,7 @@
           <w:rFonts w:ascii="ArialMT" w:hAnsi="ArialMT"/>
           <w:sz w:val="22"/>
           <w:szCs w:val="22"/>
+          <w:highlight w:val="yellow"/>
         </w:rPr>
       </w:pPr>
       <w:r>
@@ -154,80 +265,9 @@
           <w:rFonts w:ascii="ArialMT" w:hAnsi="ArialMT"/>
           <w:sz w:val="22"/>
           <w:szCs w:val="22"/>
-        </w:rPr>
-        <w:t xml:space="preserve">The executive summary of your findings. Imagine that you would be presenting this to the management team and you need to concisely communicate the 3-5 most important insights from your analysis that could influence strategic decision making. </w:t>
-      </w:r>
-    </w:p>
-    <w:p>
-      <w:pPr>
-        <w:pStyle w:val="NormalWeb"/>
-        <w:numPr>
-          <w:ilvl w:val="1"/>
-          <w:numId w:val="1"/>
-        </w:numPr>
-        <w:shd w:val="clear" w:color="auto" w:fill="FFFFFF"/>
-        <w:rPr>
-          <w:rFonts w:ascii="ArialMT" w:hAnsi="ArialMT"/>
-          <w:sz w:val="22"/>
-          <w:szCs w:val="22"/>
-        </w:rPr>
-      </w:pPr>
-      <w:r>
-        <w:rPr>
-          <w:rFonts w:ascii="ArialMT" w:hAnsi="ArialMT"/>
-          <w:sz w:val="22"/>
-          <w:szCs w:val="22"/>
-        </w:rPr>
-        <w:t xml:space="preserve">Any charts, tables or summarised outputs that support your conclusions above </w:t>
-      </w:r>
-    </w:p>
-    <w:p>
-      <w:pPr>
-        <w:pStyle w:val="NormalWeb"/>
-        <w:numPr>
-          <w:ilvl w:val="1"/>
-          <w:numId w:val="1"/>
-        </w:numPr>
-        <w:shd w:val="clear" w:color="auto" w:fill="FFFFFF"/>
-        <w:rPr>
-          <w:rFonts w:ascii="ArialMT" w:hAnsi="ArialMT"/>
-          <w:sz w:val="22"/>
-          <w:szCs w:val="22"/>
-        </w:rPr>
-      </w:pPr>
-      <w:r>
-        <w:rPr>
-          <w:rFonts w:ascii="ArialMT" w:hAnsi="ArialMT"/>
-          <w:sz w:val="22"/>
-          <w:szCs w:val="22"/>
-        </w:rPr>
-        <w:t xml:space="preserve">Your next steps if you had more time and resources (different analytical methods, </w:t>
-      </w:r>
-      <w:r>
-        <w:rPr>
-          <w:rFonts w:ascii="ArialMT" w:hAnsi="ArialMT"/>
-          <w:sz w:val="22"/>
-          <w:szCs w:val="22"/>
-        </w:rPr>
-        <w:t xml:space="preserve">more data </w:t>
-      </w:r>
-      <w:proofErr w:type="spellStart"/>
-      <w:r>
-        <w:rPr>
-          <w:rFonts w:ascii="ArialMT" w:hAnsi="ArialMT"/>
-          <w:sz w:val="22"/>
-          <w:szCs w:val="22"/>
-        </w:rPr>
-        <w:t>etc</w:t>
-      </w:r>
-      <w:proofErr w:type="spellEnd"/>
-      <w:r>
-        <w:rPr>
-          <w:rFonts w:ascii="ArialMT" w:hAnsi="ArialMT"/>
-          <w:sz w:val="22"/>
-          <w:szCs w:val="22"/>
-        </w:rPr>
-        <w:t xml:space="preserve">) </w:t>
+          <w:highlight w:val="yellow"/>
+        </w:rPr>
+        <w:t xml:space="preserve">Your next steps if you had more time and resources (different analytical methods, more data etc) </w:t>
       </w:r>
     </w:p>
     <w:p>
@@ -325,36 +365,728 @@
         <w:rPr>
           <w:rFonts w:ascii="Helvetica" w:hAnsi="Helvetica"/>
         </w:rPr>
-        <w:t xml:space="preserve">includes randomized historical data of </w:t>
-      </w:r>
-      <w:proofErr w:type="spellStart"/>
-      <w:r>
-        <w:rPr>
-          <w:rFonts w:ascii="Helvetica" w:hAnsi="Helvetica"/>
-        </w:rPr>
-        <w:t>TourRadar’s</w:t>
-      </w:r>
-      <w:proofErr w:type="spellEnd"/>
-      <w:r>
-        <w:rPr>
-          <w:rFonts w:ascii="Helvetica" w:hAnsi="Helvetica"/>
-        </w:rPr>
-        <w:t xml:space="preserve"> website performance from Google Analytics.  It has 623076 observations with 6 variables.  They include: date, path, sessions, bounces, </w:t>
-      </w:r>
-      <w:proofErr w:type="spellStart"/>
-      <w:r>
-        <w:rPr>
-          <w:rFonts w:ascii="Helvetica" w:hAnsi="Helvetica"/>
-        </w:rPr>
-        <w:t>time_on_page</w:t>
-      </w:r>
-      <w:proofErr w:type="spellEnd"/>
-      <w:r>
-        <w:rPr>
-          <w:rFonts w:ascii="Helvetica" w:hAnsi="Helvetica"/>
-        </w:rPr>
-        <w:t xml:space="preserve"> and transactions.  </w:t>
-      </w:r>
+        <w:t xml:space="preserve">includes randomized historical data of TourRadar’s website performance from Google Analytics.  It has 623076 observations with 6 variables.  They include: date, path, sessions, bounces, time_on_page and transactions.  </w:t>
+      </w:r>
+      <w:r>
+        <w:rPr>
+          <w:rFonts w:ascii="Helvetica" w:hAnsi="Helvetica"/>
+        </w:rPr>
+        <w:t>The data dictionary is shown in table xx</w:t>
+      </w:r>
+      <w:r>
+        <w:rPr>
+          <w:rFonts w:ascii="Helvetica" w:hAnsi="Helvetica"/>
+        </w:rPr>
+        <w:t>.</w:t>
+      </w:r>
+      <w:r>
+        <w:rPr>
+          <w:rFonts w:ascii="Helvetica" w:hAnsi="Helvetica"/>
+        </w:rPr>
+        <w:t xml:space="preserve">  There was no missing data in the provided dataset.</w:t>
+      </w:r>
+    </w:p>
+    <w:p>
+      <w:pPr>
+        <w:jc w:val="both"/>
+        <w:rPr>
+          <w:rFonts w:ascii="Helvetica" w:hAnsi="Helvetica"/>
+        </w:rPr>
+      </w:pPr>
+    </w:p>
+    <w:p>
+      <w:pPr>
+        <w:jc w:val="center"/>
+        <w:rPr>
+          <w:rFonts w:ascii="Helvetica" w:hAnsi="Helvetica"/>
+          <w:b/>
+          <w:sz w:val="22"/>
+          <w:szCs w:val="22"/>
+        </w:rPr>
+      </w:pPr>
+      <w:r>
+        <w:rPr>
+          <w:rFonts w:ascii="Helvetica" w:hAnsi="Helvetica"/>
+          <w:b/>
+          <w:sz w:val="22"/>
+          <w:szCs w:val="22"/>
+        </w:rPr>
+        <w:t>Table XX: Data dictionary</w:t>
+      </w:r>
+    </w:p>
+    <w:tbl>
+      <w:tblPr>
+        <w:tblStyle w:val="TableGrid"/>
+        <w:tblW w:w="9520" w:type="dxa"/>
+        <w:tblLook w:val="04A0" w:firstRow="1" w:lastRow="0" w:firstColumn="1" w:lastColumn="0" w:noHBand="0" w:noVBand="1"/>
+      </w:tblPr>
+      <w:tblGrid>
+        <w:gridCol w:w="1611"/>
+        <w:gridCol w:w="7960"/>
+      </w:tblGrid>
+      <w:tr>
+        <w:trPr>
+          <w:trHeight w:val="320"/>
+        </w:trPr>
+        <w:tc>
+          <w:tcPr>
+            <w:tcW w:w="1560" w:type="dxa"/>
+            <w:noWrap/>
+            <w:hideMark/>
+          </w:tcPr>
+          <w:p>
+            <w:pPr>
+              <w:rPr>
+                <w:rFonts w:ascii="Helvetica" w:eastAsia="Times New Roman" w:hAnsi="Helvetica" w:cs="Calibri"/>
+                <w:b/>
+                <w:bCs/>
+                <w:color w:val="000000"/>
+                <w:sz w:val="22"/>
+                <w:szCs w:val="22"/>
+              </w:rPr>
+            </w:pPr>
+            <w:r>
+              <w:rPr>
+                <w:rFonts w:ascii="Helvetica" w:eastAsia="Times New Roman" w:hAnsi="Helvetica" w:cs="Calibri"/>
+                <w:b/>
+                <w:bCs/>
+                <w:color w:val="000000"/>
+                <w:sz w:val="22"/>
+                <w:szCs w:val="22"/>
+              </w:rPr>
+              <w:t>Variable</w:t>
+            </w:r>
+          </w:p>
+        </w:tc>
+        <w:tc>
+          <w:tcPr>
+            <w:tcW w:w="7960" w:type="dxa"/>
+            <w:noWrap/>
+            <w:hideMark/>
+          </w:tcPr>
+          <w:p>
+            <w:pPr>
+              <w:rPr>
+                <w:rFonts w:ascii="Helvetica" w:eastAsia="Times New Roman" w:hAnsi="Helvetica" w:cs="Calibri"/>
+                <w:b/>
+                <w:bCs/>
+                <w:color w:val="000000"/>
+                <w:sz w:val="22"/>
+                <w:szCs w:val="22"/>
+              </w:rPr>
+            </w:pPr>
+            <w:r>
+              <w:rPr>
+                <w:rFonts w:ascii="Helvetica" w:eastAsia="Times New Roman" w:hAnsi="Helvetica" w:cs="Calibri"/>
+                <w:b/>
+                <w:bCs/>
+                <w:color w:val="000000"/>
+                <w:sz w:val="22"/>
+                <w:szCs w:val="22"/>
+              </w:rPr>
+              <w:t>Variable Definition</w:t>
+            </w:r>
+          </w:p>
+        </w:tc>
+      </w:tr>
+      <w:tr>
+        <w:trPr>
+          <w:trHeight w:val="264"/>
+        </w:trPr>
+        <w:tc>
+          <w:tcPr>
+            <w:tcW w:w="1560" w:type="dxa"/>
+            <w:vMerge w:val="restart"/>
+            <w:noWrap/>
+            <w:hideMark/>
+          </w:tcPr>
+          <w:p>
+            <w:pPr>
+              <w:rPr>
+                <w:rFonts w:ascii="Helvetica" w:eastAsia="Times New Roman" w:hAnsi="Helvetica" w:cs="Calibri"/>
+                <w:color w:val="000000"/>
+                <w:sz w:val="22"/>
+                <w:szCs w:val="22"/>
+              </w:rPr>
+            </w:pPr>
+            <w:r>
+              <w:rPr>
+                <w:rFonts w:ascii="Helvetica" w:eastAsia="Times New Roman" w:hAnsi="Helvetica" w:cs="Calibri"/>
+                <w:color w:val="000000"/>
+                <w:sz w:val="22"/>
+                <w:szCs w:val="22"/>
+              </w:rPr>
+              <w:t xml:space="preserve">date </w:t>
+            </w:r>
+          </w:p>
+        </w:tc>
+        <w:tc>
+          <w:tcPr>
+            <w:tcW w:w="7960" w:type="dxa"/>
+            <w:vMerge w:val="restart"/>
+            <w:noWrap/>
+            <w:hideMark/>
+          </w:tcPr>
+          <w:p>
+            <w:pPr>
+              <w:rPr>
+                <w:rFonts w:ascii="Helvetica" w:eastAsia="Times New Roman" w:hAnsi="Helvetica" w:cs="Calibri"/>
+                <w:color w:val="000000"/>
+                <w:sz w:val="22"/>
+                <w:szCs w:val="22"/>
+              </w:rPr>
+            </w:pPr>
+            <w:r>
+              <w:rPr>
+                <w:rFonts w:ascii="Helvetica" w:eastAsia="Times New Roman" w:hAnsi="Helvetica" w:cs="Calibri"/>
+                <w:color w:val="000000"/>
+                <w:sz w:val="22"/>
+                <w:szCs w:val="22"/>
+              </w:rPr>
+              <w:t xml:space="preserve">date of the observation </w:t>
+            </w:r>
+          </w:p>
+        </w:tc>
+      </w:tr>
+      <w:tr>
+        <w:trPr>
+          <w:trHeight w:val="253"/>
+        </w:trPr>
+        <w:tc>
+          <w:tcPr>
+            <w:tcW w:w="1560" w:type="dxa"/>
+            <w:vMerge/>
+            <w:hideMark/>
+          </w:tcPr>
+          <w:p>
+            <w:pPr>
+              <w:rPr>
+                <w:rFonts w:ascii="Helvetica" w:eastAsia="Times New Roman" w:hAnsi="Helvetica" w:cs="Calibri"/>
+                <w:color w:val="000000"/>
+                <w:sz w:val="22"/>
+                <w:szCs w:val="22"/>
+              </w:rPr>
+            </w:pPr>
+          </w:p>
+        </w:tc>
+        <w:tc>
+          <w:tcPr>
+            <w:tcW w:w="7960" w:type="dxa"/>
+            <w:vMerge/>
+            <w:hideMark/>
+          </w:tcPr>
+          <w:p>
+            <w:pPr>
+              <w:rPr>
+                <w:rFonts w:ascii="Helvetica" w:eastAsia="Times New Roman" w:hAnsi="Helvetica" w:cs="Calibri"/>
+                <w:color w:val="000000"/>
+                <w:sz w:val="22"/>
+                <w:szCs w:val="22"/>
+              </w:rPr>
+            </w:pPr>
+          </w:p>
+        </w:tc>
+      </w:tr>
+      <w:tr>
+        <w:trPr>
+          <w:trHeight w:val="264"/>
+        </w:trPr>
+        <w:tc>
+          <w:tcPr>
+            <w:tcW w:w="1560" w:type="dxa"/>
+            <w:vMerge w:val="restart"/>
+            <w:noWrap/>
+            <w:hideMark/>
+          </w:tcPr>
+          <w:p>
+            <w:pPr>
+              <w:rPr>
+                <w:rFonts w:ascii="Helvetica" w:eastAsia="Times New Roman" w:hAnsi="Helvetica" w:cs="Calibri"/>
+                <w:color w:val="000000"/>
+                <w:sz w:val="22"/>
+                <w:szCs w:val="22"/>
+              </w:rPr>
+            </w:pPr>
+            <w:r>
+              <w:rPr>
+                <w:rFonts w:ascii="Helvetica" w:eastAsia="Times New Roman" w:hAnsi="Helvetica" w:cs="Calibri"/>
+                <w:color w:val="000000"/>
+                <w:sz w:val="22"/>
+                <w:szCs w:val="22"/>
+              </w:rPr>
+              <w:t xml:space="preserve">path </w:t>
+            </w:r>
+          </w:p>
+        </w:tc>
+        <w:tc>
+          <w:tcPr>
+            <w:tcW w:w="7960" w:type="dxa"/>
+            <w:vMerge w:val="restart"/>
+            <w:noWrap/>
+            <w:hideMark/>
+          </w:tcPr>
+          <w:p>
+            <w:pPr>
+              <w:rPr>
+                <w:rFonts w:ascii="Helvetica" w:eastAsia="Times New Roman" w:hAnsi="Helvetica" w:cs="Calibri"/>
+                <w:color w:val="000000"/>
+                <w:sz w:val="22"/>
+                <w:szCs w:val="22"/>
+              </w:rPr>
+            </w:pPr>
+            <w:r>
+              <w:rPr>
+                <w:rFonts w:ascii="Helvetica" w:eastAsia="Times New Roman" w:hAnsi="Helvetica" w:cs="Calibri"/>
+                <w:color w:val="000000"/>
+                <w:sz w:val="22"/>
+                <w:szCs w:val="22"/>
+              </w:rPr>
+              <w:t xml:space="preserve">URL of the visit (only tour detail pages are included) </w:t>
+            </w:r>
+          </w:p>
+        </w:tc>
+      </w:tr>
+      <w:tr>
+        <w:trPr>
+          <w:trHeight w:val="253"/>
+        </w:trPr>
+        <w:tc>
+          <w:tcPr>
+            <w:tcW w:w="1560" w:type="dxa"/>
+            <w:vMerge/>
+            <w:hideMark/>
+          </w:tcPr>
+          <w:p>
+            <w:pPr>
+              <w:rPr>
+                <w:rFonts w:ascii="Helvetica" w:eastAsia="Times New Roman" w:hAnsi="Helvetica" w:cs="Calibri"/>
+                <w:color w:val="000000"/>
+                <w:sz w:val="22"/>
+                <w:szCs w:val="22"/>
+              </w:rPr>
+            </w:pPr>
+          </w:p>
+        </w:tc>
+        <w:tc>
+          <w:tcPr>
+            <w:tcW w:w="7960" w:type="dxa"/>
+            <w:vMerge/>
+            <w:hideMark/>
+          </w:tcPr>
+          <w:p>
+            <w:pPr>
+              <w:rPr>
+                <w:rFonts w:ascii="Helvetica" w:eastAsia="Times New Roman" w:hAnsi="Helvetica" w:cs="Calibri"/>
+                <w:color w:val="000000"/>
+                <w:sz w:val="22"/>
+                <w:szCs w:val="22"/>
+              </w:rPr>
+            </w:pPr>
+          </w:p>
+        </w:tc>
+      </w:tr>
+      <w:tr>
+        <w:trPr>
+          <w:trHeight w:val="264"/>
+        </w:trPr>
+        <w:tc>
+          <w:tcPr>
+            <w:tcW w:w="1560" w:type="dxa"/>
+            <w:vMerge w:val="restart"/>
+            <w:noWrap/>
+            <w:hideMark/>
+          </w:tcPr>
+          <w:p>
+            <w:pPr>
+              <w:rPr>
+                <w:rFonts w:ascii="Helvetica" w:eastAsia="Times New Roman" w:hAnsi="Helvetica" w:cs="Calibri"/>
+                <w:color w:val="000000"/>
+                <w:sz w:val="22"/>
+                <w:szCs w:val="22"/>
+              </w:rPr>
+            </w:pPr>
+            <w:r>
+              <w:rPr>
+                <w:rFonts w:ascii="Helvetica" w:eastAsia="Times New Roman" w:hAnsi="Helvetica" w:cs="Calibri"/>
+                <w:color w:val="000000"/>
+                <w:sz w:val="22"/>
+                <w:szCs w:val="22"/>
+              </w:rPr>
+              <w:t>sessions</w:t>
+            </w:r>
+          </w:p>
+        </w:tc>
+        <w:tc>
+          <w:tcPr>
+            <w:tcW w:w="7960" w:type="dxa"/>
+            <w:vMerge w:val="restart"/>
+            <w:noWrap/>
+            <w:hideMark/>
+          </w:tcPr>
+          <w:p>
+            <w:pPr>
+              <w:rPr>
+                <w:rFonts w:ascii="Helvetica" w:eastAsia="Times New Roman" w:hAnsi="Helvetica" w:cs="Calibri"/>
+                <w:color w:val="000000"/>
+                <w:sz w:val="22"/>
+                <w:szCs w:val="22"/>
+              </w:rPr>
+            </w:pPr>
+            <w:r>
+              <w:rPr>
+                <w:rFonts w:ascii="Helvetica" w:eastAsia="Times New Roman" w:hAnsi="Helvetica" w:cs="Calibri"/>
+                <w:color w:val="000000"/>
+                <w:sz w:val="22"/>
+                <w:szCs w:val="22"/>
+              </w:rPr>
+              <w:t xml:space="preserve">the number of the sessions </w:t>
+            </w:r>
+          </w:p>
+        </w:tc>
+      </w:tr>
+      <w:tr>
+        <w:trPr>
+          <w:trHeight w:val="320"/>
+        </w:trPr>
+        <w:tc>
+          <w:tcPr>
+            <w:tcW w:w="1560" w:type="dxa"/>
+            <w:vMerge/>
+            <w:hideMark/>
+          </w:tcPr>
+          <w:p>
+            <w:pPr>
+              <w:rPr>
+                <w:rFonts w:ascii="Helvetica" w:eastAsia="Times New Roman" w:hAnsi="Helvetica" w:cs="Calibri"/>
+                <w:color w:val="000000"/>
+                <w:sz w:val="22"/>
+                <w:szCs w:val="22"/>
+              </w:rPr>
+            </w:pPr>
+          </w:p>
+        </w:tc>
+        <w:tc>
+          <w:tcPr>
+            <w:tcW w:w="7960" w:type="dxa"/>
+            <w:vMerge/>
+            <w:hideMark/>
+          </w:tcPr>
+          <w:p>
+            <w:pPr>
+              <w:rPr>
+                <w:rFonts w:ascii="Helvetica" w:eastAsia="Times New Roman" w:hAnsi="Helvetica" w:cs="Calibri"/>
+                <w:color w:val="000000"/>
+                <w:sz w:val="22"/>
+                <w:szCs w:val="22"/>
+              </w:rPr>
+            </w:pPr>
+          </w:p>
+        </w:tc>
+      </w:tr>
+      <w:tr>
+        <w:trPr>
+          <w:trHeight w:val="264"/>
+        </w:trPr>
+        <w:tc>
+          <w:tcPr>
+            <w:tcW w:w="1560" w:type="dxa"/>
+            <w:vMerge w:val="restart"/>
+            <w:noWrap/>
+            <w:hideMark/>
+          </w:tcPr>
+          <w:p>
+            <w:pPr>
+              <w:rPr>
+                <w:rFonts w:ascii="Helvetica" w:eastAsia="Times New Roman" w:hAnsi="Helvetica" w:cs="Calibri"/>
+                <w:color w:val="000000"/>
+                <w:sz w:val="22"/>
+                <w:szCs w:val="22"/>
+              </w:rPr>
+            </w:pPr>
+            <w:r>
+              <w:rPr>
+                <w:rFonts w:ascii="Helvetica" w:eastAsia="Times New Roman" w:hAnsi="Helvetica" w:cs="Calibri"/>
+                <w:color w:val="000000"/>
+                <w:sz w:val="22"/>
+                <w:szCs w:val="22"/>
+              </w:rPr>
+              <w:t xml:space="preserve">bounces </w:t>
+            </w:r>
+          </w:p>
+        </w:tc>
+        <w:tc>
+          <w:tcPr>
+            <w:tcW w:w="7960" w:type="dxa"/>
+            <w:vMerge w:val="restart"/>
+            <w:noWrap/>
+            <w:hideMark/>
+          </w:tcPr>
+          <w:p>
+            <w:pPr>
+              <w:rPr>
+                <w:rFonts w:ascii="Helvetica" w:eastAsia="Times New Roman" w:hAnsi="Helvetica" w:cs="Calibri"/>
+                <w:color w:val="000000"/>
+                <w:sz w:val="22"/>
+                <w:szCs w:val="22"/>
+              </w:rPr>
+            </w:pPr>
+            <w:r>
+              <w:rPr>
+                <w:rFonts w:ascii="Helvetica" w:eastAsia="Times New Roman" w:hAnsi="Helvetica" w:cs="Calibri"/>
+                <w:color w:val="000000"/>
+                <w:sz w:val="22"/>
+                <w:szCs w:val="22"/>
+              </w:rPr>
+              <w:t xml:space="preserve">the number of bounces </w:t>
+            </w:r>
+          </w:p>
+        </w:tc>
+      </w:tr>
+      <w:tr>
+        <w:trPr>
+          <w:trHeight w:val="253"/>
+        </w:trPr>
+        <w:tc>
+          <w:tcPr>
+            <w:tcW w:w="1560" w:type="dxa"/>
+            <w:vMerge/>
+            <w:hideMark/>
+          </w:tcPr>
+          <w:p>
+            <w:pPr>
+              <w:rPr>
+                <w:rFonts w:ascii="Helvetica" w:eastAsia="Times New Roman" w:hAnsi="Helvetica" w:cs="Calibri"/>
+                <w:color w:val="000000"/>
+                <w:sz w:val="22"/>
+                <w:szCs w:val="22"/>
+              </w:rPr>
+            </w:pPr>
+          </w:p>
+        </w:tc>
+        <w:tc>
+          <w:tcPr>
+            <w:tcW w:w="7960" w:type="dxa"/>
+            <w:vMerge/>
+            <w:hideMark/>
+          </w:tcPr>
+          <w:p>
+            <w:pPr>
+              <w:rPr>
+                <w:rFonts w:ascii="Helvetica" w:eastAsia="Times New Roman" w:hAnsi="Helvetica" w:cs="Calibri"/>
+                <w:color w:val="000000"/>
+                <w:sz w:val="22"/>
+                <w:szCs w:val="22"/>
+              </w:rPr>
+            </w:pPr>
+          </w:p>
+        </w:tc>
+      </w:tr>
+      <w:tr>
+        <w:trPr>
+          <w:trHeight w:val="264"/>
+        </w:trPr>
+        <w:tc>
+          <w:tcPr>
+            <w:tcW w:w="1560" w:type="dxa"/>
+            <w:vMerge w:val="restart"/>
+            <w:noWrap/>
+            <w:hideMark/>
+          </w:tcPr>
+          <w:p>
+            <w:pPr>
+              <w:rPr>
+                <w:rFonts w:ascii="Helvetica" w:eastAsia="Times New Roman" w:hAnsi="Helvetica" w:cs="Calibri"/>
+                <w:color w:val="000000"/>
+                <w:sz w:val="22"/>
+                <w:szCs w:val="22"/>
+              </w:rPr>
+            </w:pPr>
+            <w:r>
+              <w:rPr>
+                <w:rFonts w:ascii="Helvetica" w:eastAsia="Times New Roman" w:hAnsi="Helvetica" w:cs="Calibri"/>
+                <w:color w:val="000000"/>
+                <w:sz w:val="22"/>
+                <w:szCs w:val="22"/>
+              </w:rPr>
+              <w:t xml:space="preserve">time_on_page </w:t>
+            </w:r>
+          </w:p>
+        </w:tc>
+        <w:tc>
+          <w:tcPr>
+            <w:tcW w:w="7960" w:type="dxa"/>
+            <w:vMerge w:val="restart"/>
+            <w:noWrap/>
+            <w:hideMark/>
+          </w:tcPr>
+          <w:p>
+            <w:pPr>
+              <w:rPr>
+                <w:rFonts w:ascii="Helvetica" w:eastAsia="Times New Roman" w:hAnsi="Helvetica" w:cs="Calibri"/>
+                <w:color w:val="000000"/>
+                <w:sz w:val="22"/>
+                <w:szCs w:val="22"/>
+              </w:rPr>
+            </w:pPr>
+            <w:r>
+              <w:rPr>
+                <w:rFonts w:ascii="Helvetica" w:eastAsia="Times New Roman" w:hAnsi="Helvetica" w:cs="Calibri"/>
+                <w:color w:val="000000"/>
+                <w:sz w:val="22"/>
+                <w:szCs w:val="22"/>
+              </w:rPr>
+              <w:t xml:space="preserve">the average amount of time (in seconds) users spent viewing a specified page </w:t>
+            </w:r>
+          </w:p>
+        </w:tc>
+      </w:tr>
+      <w:tr>
+        <w:trPr>
+          <w:trHeight w:val="253"/>
+        </w:trPr>
+        <w:tc>
+          <w:tcPr>
+            <w:tcW w:w="1560" w:type="dxa"/>
+            <w:vMerge/>
+            <w:hideMark/>
+          </w:tcPr>
+          <w:p>
+            <w:pPr>
+              <w:rPr>
+                <w:rFonts w:ascii="Helvetica" w:eastAsia="Times New Roman" w:hAnsi="Helvetica" w:cs="Calibri"/>
+                <w:color w:val="000000"/>
+                <w:sz w:val="22"/>
+                <w:szCs w:val="22"/>
+              </w:rPr>
+            </w:pPr>
+          </w:p>
+        </w:tc>
+        <w:tc>
+          <w:tcPr>
+            <w:tcW w:w="7960" w:type="dxa"/>
+            <w:vMerge/>
+            <w:hideMark/>
+          </w:tcPr>
+          <w:p>
+            <w:pPr>
+              <w:rPr>
+                <w:rFonts w:ascii="Helvetica" w:eastAsia="Times New Roman" w:hAnsi="Helvetica" w:cs="Calibri"/>
+                <w:color w:val="000000"/>
+                <w:sz w:val="22"/>
+                <w:szCs w:val="22"/>
+              </w:rPr>
+            </w:pPr>
+          </w:p>
+        </w:tc>
+      </w:tr>
+      <w:tr>
+        <w:trPr>
+          <w:trHeight w:val="264"/>
+        </w:trPr>
+        <w:tc>
+          <w:tcPr>
+            <w:tcW w:w="1560" w:type="dxa"/>
+            <w:vMerge w:val="restart"/>
+            <w:noWrap/>
+            <w:hideMark/>
+          </w:tcPr>
+          <w:p>
+            <w:pPr>
+              <w:rPr>
+                <w:rFonts w:ascii="Helvetica" w:eastAsia="Times New Roman" w:hAnsi="Helvetica" w:cs="Calibri"/>
+                <w:color w:val="000000"/>
+                <w:sz w:val="22"/>
+                <w:szCs w:val="22"/>
+              </w:rPr>
+            </w:pPr>
+            <w:r>
+              <w:rPr>
+                <w:rFonts w:ascii="Helvetica" w:eastAsia="Times New Roman" w:hAnsi="Helvetica" w:cs="Calibri"/>
+                <w:color w:val="000000"/>
+                <w:sz w:val="22"/>
+                <w:szCs w:val="22"/>
+              </w:rPr>
+              <w:t xml:space="preserve">transactions </w:t>
+            </w:r>
+          </w:p>
+        </w:tc>
+        <w:tc>
+          <w:tcPr>
+            <w:tcW w:w="7960" w:type="dxa"/>
+            <w:vMerge w:val="restart"/>
+            <w:noWrap/>
+            <w:hideMark/>
+          </w:tcPr>
+          <w:p>
+            <w:pPr>
+              <w:rPr>
+                <w:rFonts w:ascii="Helvetica" w:eastAsia="Times New Roman" w:hAnsi="Helvetica" w:cs="Calibri"/>
+                <w:color w:val="000000"/>
+                <w:sz w:val="22"/>
+                <w:szCs w:val="22"/>
+              </w:rPr>
+            </w:pPr>
+            <w:r>
+              <w:rPr>
+                <w:rFonts w:ascii="Helvetica" w:eastAsia="Times New Roman" w:hAnsi="Helvetica" w:cs="Calibri"/>
+                <w:color w:val="000000"/>
+                <w:sz w:val="22"/>
+                <w:szCs w:val="22"/>
+              </w:rPr>
+              <w:t xml:space="preserve">the number of bookings </w:t>
+            </w:r>
+          </w:p>
+        </w:tc>
+      </w:tr>
+      <w:tr>
+        <w:trPr>
+          <w:trHeight w:val="320"/>
+        </w:trPr>
+        <w:tc>
+          <w:tcPr>
+            <w:tcW w:w="1560" w:type="dxa"/>
+            <w:vMerge/>
+            <w:hideMark/>
+          </w:tcPr>
+          <w:p>
+            <w:pPr>
+              <w:rPr>
+                <w:rFonts w:ascii="Helvetica" w:eastAsia="Times New Roman" w:hAnsi="Helvetica" w:cs="Calibri"/>
+                <w:color w:val="000000"/>
+                <w:sz w:val="22"/>
+                <w:szCs w:val="22"/>
+              </w:rPr>
+            </w:pPr>
+          </w:p>
+        </w:tc>
+        <w:tc>
+          <w:tcPr>
+            <w:tcW w:w="7960" w:type="dxa"/>
+            <w:vMerge/>
+            <w:hideMark/>
+          </w:tcPr>
+          <w:p>
+            <w:pPr>
+              <w:rPr>
+                <w:rFonts w:ascii="Helvetica" w:eastAsia="Times New Roman" w:hAnsi="Helvetica" w:cs="Calibri"/>
+                <w:color w:val="000000"/>
+                <w:sz w:val="22"/>
+                <w:szCs w:val="22"/>
+              </w:rPr>
+            </w:pPr>
+          </w:p>
+        </w:tc>
+      </w:tr>
+    </w:tbl>
+    <w:p>
+      <w:pPr>
+        <w:jc w:val="center"/>
+        <w:rPr>
+          <w:rFonts w:ascii="Helvetica" w:hAnsi="Helvetica"/>
+          <w:sz w:val="28"/>
+          <w:szCs w:val="28"/>
+        </w:rPr>
+      </w:pPr>
     </w:p>
     <w:p>
       <w:pPr>
@@ -395,6 +1127,7 @@
         <w:rPr>
           <w:rFonts w:ascii="Helvetica" w:hAnsi="Helvetica"/>
         </w:rPr>
+        <w:lastRenderedPageBreak/>
         <w:t xml:space="preserve">The approach to analyzing the data would be through </w:t>
       </w:r>
       <w:r>
@@ -479,17 +1212,1480 @@
           <w:rFonts w:ascii="Helvetica" w:hAnsi="Helvetica"/>
           <w:b/>
         </w:rPr>
-        <w:t>Exploratory analysis</w:t>
+        <w:t>Exploratory A</w:t>
       </w:r>
       <w:bookmarkStart w:id="0" w:name="_GoBack"/>
       <w:bookmarkEnd w:id="0"/>
-    </w:p>
-    <w:p>
-      <w:pPr>
-        <w:rPr>
-          <w:rFonts w:ascii="Helvetica" w:hAnsi="Helvetica"/>
-        </w:rPr>
-      </w:pPr>
+      <w:r>
+        <w:rPr>
+          <w:rFonts w:ascii="Helvetica" w:hAnsi="Helvetica"/>
+          <w:b/>
+        </w:rPr>
+        <w:t>nalysis</w:t>
+      </w:r>
+    </w:p>
+    <w:p>
+      <w:pPr>
+        <w:jc w:val="both"/>
+        <w:rPr>
+          <w:rFonts w:ascii="Helvetica" w:hAnsi="Helvetica"/>
+        </w:rPr>
+      </w:pPr>
+      <w:r>
+        <w:rPr>
+          <w:rFonts w:ascii="Helvetica" w:hAnsi="Helvetica"/>
+        </w:rPr>
+        <w:t>The descriptive statistics is show</w:t>
+      </w:r>
+      <w:r>
+        <w:rPr>
+          <w:rFonts w:ascii="Helvetica" w:hAnsi="Helvetica"/>
+        </w:rPr>
+        <w:t>n in table XX</w:t>
+      </w:r>
+      <w:r>
+        <w:rPr>
+          <w:rFonts w:ascii="Helvetica" w:hAnsi="Helvetica"/>
+        </w:rPr>
+        <w:t>.  It shows the date range is between Jun</w:t>
+      </w:r>
+      <w:r>
+        <w:rPr>
+          <w:rFonts w:ascii="Helvetica" w:hAnsi="Helvetica"/>
+        </w:rPr>
+        <w:t>e 26, 2017 to October 1, 2017.  The number of sessions ranged between 1 to 587.  Someone spent more than 2 hours on a page.  The largest number of transactions was 108.</w:t>
+      </w:r>
+    </w:p>
+    <w:p>
+      <w:pPr>
+        <w:jc w:val="both"/>
+        <w:rPr>
+          <w:rFonts w:ascii="Helvetica" w:hAnsi="Helvetica"/>
+        </w:rPr>
+      </w:pPr>
+    </w:p>
+    <w:p>
+      <w:pPr>
+        <w:jc w:val="center"/>
+        <w:rPr>
+          <w:rFonts w:ascii="Helvetica" w:hAnsi="Helvetica"/>
+          <w:b/>
+          <w:sz w:val="22"/>
+          <w:szCs w:val="22"/>
+        </w:rPr>
+      </w:pPr>
+      <w:r>
+        <w:rPr>
+          <w:rFonts w:ascii="Helvetica" w:hAnsi="Helvetica"/>
+          <w:b/>
+          <w:sz w:val="22"/>
+          <w:szCs w:val="22"/>
+        </w:rPr>
+        <w:t>Table XX</w:t>
+      </w:r>
+      <w:r>
+        <w:rPr>
+          <w:rFonts w:ascii="Helvetica" w:hAnsi="Helvetica"/>
+          <w:b/>
+          <w:sz w:val="22"/>
+          <w:szCs w:val="22"/>
+        </w:rPr>
+        <w:t>: Descriptive Statistics</w:t>
+      </w:r>
+    </w:p>
+    <w:tbl>
+      <w:tblPr>
+        <w:tblStyle w:val="TableGrid"/>
+        <w:tblW w:w="7979" w:type="dxa"/>
+        <w:jc w:val="center"/>
+        <w:tblLook w:val="04A0" w:firstRow="1" w:lastRow="0" w:firstColumn="1" w:lastColumn="0" w:noHBand="0" w:noVBand="1"/>
+      </w:tblPr>
+      <w:tblGrid>
+        <w:gridCol w:w="1300"/>
+        <w:gridCol w:w="1300"/>
+        <w:gridCol w:w="1300"/>
+        <w:gridCol w:w="1300"/>
+        <w:gridCol w:w="1757"/>
+        <w:gridCol w:w="1586"/>
+      </w:tblGrid>
+      <w:tr>
+        <w:trPr>
+          <w:trHeight w:val="320"/>
+          <w:jc w:val="center"/>
+        </w:trPr>
+        <w:tc>
+          <w:tcPr>
+            <w:tcW w:w="1300" w:type="dxa"/>
+            <w:noWrap/>
+            <w:hideMark/>
+          </w:tcPr>
+          <w:p>
+            <w:pPr>
+              <w:rPr>
+                <w:rFonts w:ascii="Helvetica" w:eastAsia="Times New Roman" w:hAnsi="Helvetica" w:cs="Times New Roman"/>
+                <w:sz w:val="22"/>
+                <w:szCs w:val="22"/>
+              </w:rPr>
+            </w:pPr>
+          </w:p>
+        </w:tc>
+        <w:tc>
+          <w:tcPr>
+            <w:tcW w:w="1300" w:type="dxa"/>
+            <w:noWrap/>
+            <w:hideMark/>
+          </w:tcPr>
+          <w:p>
+            <w:pPr>
+              <w:jc w:val="center"/>
+              <w:rPr>
+                <w:rFonts w:ascii="Helvetica" w:eastAsia="Times New Roman" w:hAnsi="Helvetica" w:cs="Calibri"/>
+                <w:b/>
+                <w:color w:val="000000"/>
+                <w:sz w:val="22"/>
+                <w:szCs w:val="22"/>
+              </w:rPr>
+            </w:pPr>
+            <w:r>
+              <w:rPr>
+                <w:rFonts w:ascii="Helvetica" w:eastAsia="Times New Roman" w:hAnsi="Helvetica" w:cs="Calibri"/>
+                <w:b/>
+                <w:color w:val="000000"/>
+                <w:sz w:val="22"/>
+                <w:szCs w:val="22"/>
+              </w:rPr>
+              <w:t>Date</w:t>
+            </w:r>
+          </w:p>
+        </w:tc>
+        <w:tc>
+          <w:tcPr>
+            <w:tcW w:w="1300" w:type="dxa"/>
+            <w:noWrap/>
+            <w:hideMark/>
+          </w:tcPr>
+          <w:p>
+            <w:pPr>
+              <w:jc w:val="center"/>
+              <w:rPr>
+                <w:rFonts w:ascii="Helvetica" w:eastAsia="Times New Roman" w:hAnsi="Helvetica" w:cs="Calibri"/>
+                <w:b/>
+                <w:color w:val="000000"/>
+                <w:sz w:val="22"/>
+                <w:szCs w:val="22"/>
+              </w:rPr>
+            </w:pPr>
+            <w:r>
+              <w:rPr>
+                <w:rFonts w:ascii="Helvetica" w:eastAsia="Times New Roman" w:hAnsi="Helvetica" w:cs="Calibri"/>
+                <w:b/>
+                <w:color w:val="000000"/>
+                <w:sz w:val="22"/>
+                <w:szCs w:val="22"/>
+              </w:rPr>
+              <w:t>Sessions</w:t>
+            </w:r>
+          </w:p>
+        </w:tc>
+        <w:tc>
+          <w:tcPr>
+            <w:tcW w:w="1300" w:type="dxa"/>
+            <w:noWrap/>
+            <w:hideMark/>
+          </w:tcPr>
+          <w:p>
+            <w:pPr>
+              <w:jc w:val="center"/>
+              <w:rPr>
+                <w:rFonts w:ascii="Helvetica" w:eastAsia="Times New Roman" w:hAnsi="Helvetica" w:cs="Calibri"/>
+                <w:b/>
+                <w:color w:val="000000"/>
+                <w:sz w:val="22"/>
+                <w:szCs w:val="22"/>
+              </w:rPr>
+            </w:pPr>
+            <w:r>
+              <w:rPr>
+                <w:rFonts w:ascii="Helvetica" w:eastAsia="Times New Roman" w:hAnsi="Helvetica" w:cs="Calibri"/>
+                <w:b/>
+                <w:color w:val="000000"/>
+                <w:sz w:val="22"/>
+                <w:szCs w:val="22"/>
+              </w:rPr>
+              <w:t>Bounces</w:t>
+            </w:r>
+          </w:p>
+        </w:tc>
+        <w:tc>
+          <w:tcPr>
+            <w:tcW w:w="1479" w:type="dxa"/>
+            <w:noWrap/>
+            <w:hideMark/>
+          </w:tcPr>
+          <w:p>
+            <w:pPr>
+              <w:jc w:val="center"/>
+              <w:rPr>
+                <w:rFonts w:ascii="Helvetica" w:eastAsia="Times New Roman" w:hAnsi="Helvetica" w:cs="Calibri"/>
+                <w:b/>
+                <w:color w:val="000000"/>
+                <w:sz w:val="22"/>
+                <w:szCs w:val="22"/>
+              </w:rPr>
+            </w:pPr>
+            <w:r>
+              <w:rPr>
+                <w:rFonts w:ascii="Helvetica" w:eastAsia="Times New Roman" w:hAnsi="Helvetica" w:cs="Calibri"/>
+                <w:b/>
+                <w:color w:val="000000"/>
+                <w:sz w:val="22"/>
+                <w:szCs w:val="22"/>
+              </w:rPr>
+              <w:t>Time_on_page</w:t>
+            </w:r>
+          </w:p>
+        </w:tc>
+        <w:tc>
+          <w:tcPr>
+            <w:tcW w:w="1300" w:type="dxa"/>
+            <w:noWrap/>
+            <w:hideMark/>
+          </w:tcPr>
+          <w:p>
+            <w:pPr>
+              <w:jc w:val="center"/>
+              <w:rPr>
+                <w:rFonts w:ascii="Helvetica" w:eastAsia="Times New Roman" w:hAnsi="Helvetica" w:cs="Calibri"/>
+                <w:b/>
+                <w:color w:val="000000"/>
+                <w:sz w:val="22"/>
+                <w:szCs w:val="22"/>
+              </w:rPr>
+            </w:pPr>
+            <w:r>
+              <w:rPr>
+                <w:rFonts w:ascii="Helvetica" w:eastAsia="Times New Roman" w:hAnsi="Helvetica" w:cs="Calibri"/>
+                <w:b/>
+                <w:color w:val="000000"/>
+                <w:sz w:val="22"/>
+                <w:szCs w:val="22"/>
+              </w:rPr>
+              <w:t>Transactions</w:t>
+            </w:r>
+          </w:p>
+        </w:tc>
+      </w:tr>
+      <w:tr>
+        <w:trPr>
+          <w:trHeight w:val="320"/>
+          <w:jc w:val="center"/>
+        </w:trPr>
+        <w:tc>
+          <w:tcPr>
+            <w:tcW w:w="1300" w:type="dxa"/>
+            <w:noWrap/>
+            <w:hideMark/>
+          </w:tcPr>
+          <w:p>
+            <w:pPr>
+              <w:rPr>
+                <w:rFonts w:ascii="Helvetica" w:eastAsia="Times New Roman" w:hAnsi="Helvetica" w:cs="Calibri"/>
+                <w:b/>
+                <w:color w:val="000000"/>
+                <w:sz w:val="22"/>
+                <w:szCs w:val="22"/>
+              </w:rPr>
+            </w:pPr>
+            <w:r>
+              <w:rPr>
+                <w:rFonts w:ascii="Helvetica" w:eastAsia="Times New Roman" w:hAnsi="Helvetica" w:cs="Calibri"/>
+                <w:b/>
+                <w:color w:val="000000"/>
+                <w:sz w:val="22"/>
+                <w:szCs w:val="22"/>
+              </w:rPr>
+              <w:t xml:space="preserve">Min.   </w:t>
+            </w:r>
+          </w:p>
+        </w:tc>
+        <w:tc>
+          <w:tcPr>
+            <w:tcW w:w="1300" w:type="dxa"/>
+            <w:noWrap/>
+            <w:hideMark/>
+          </w:tcPr>
+          <w:p>
+            <w:pPr>
+              <w:jc w:val="right"/>
+              <w:rPr>
+                <w:rFonts w:ascii="Helvetica" w:eastAsia="Times New Roman" w:hAnsi="Helvetica" w:cs="Calibri"/>
+                <w:color w:val="000000"/>
+                <w:sz w:val="22"/>
+                <w:szCs w:val="22"/>
+              </w:rPr>
+            </w:pPr>
+            <w:r>
+              <w:rPr>
+                <w:rFonts w:ascii="Helvetica" w:eastAsia="Times New Roman" w:hAnsi="Helvetica" w:cs="Calibri"/>
+                <w:color w:val="000000"/>
+                <w:sz w:val="22"/>
+                <w:szCs w:val="22"/>
+              </w:rPr>
+              <w:t>20170626</w:t>
+            </w:r>
+          </w:p>
+        </w:tc>
+        <w:tc>
+          <w:tcPr>
+            <w:tcW w:w="1300" w:type="dxa"/>
+            <w:noWrap/>
+            <w:hideMark/>
+          </w:tcPr>
+          <w:p>
+            <w:pPr>
+              <w:jc w:val="right"/>
+              <w:rPr>
+                <w:rFonts w:ascii="Helvetica" w:eastAsia="Times New Roman" w:hAnsi="Helvetica" w:cs="Calibri"/>
+                <w:color w:val="000000"/>
+                <w:sz w:val="22"/>
+                <w:szCs w:val="22"/>
+              </w:rPr>
+            </w:pPr>
+            <w:r>
+              <w:rPr>
+                <w:rFonts w:ascii="Helvetica" w:eastAsia="Times New Roman" w:hAnsi="Helvetica" w:cs="Calibri"/>
+                <w:color w:val="000000"/>
+                <w:sz w:val="22"/>
+                <w:szCs w:val="22"/>
+              </w:rPr>
+              <w:t>1</w:t>
+            </w:r>
+          </w:p>
+        </w:tc>
+        <w:tc>
+          <w:tcPr>
+            <w:tcW w:w="1300" w:type="dxa"/>
+            <w:noWrap/>
+            <w:hideMark/>
+          </w:tcPr>
+          <w:p>
+            <w:pPr>
+              <w:jc w:val="right"/>
+              <w:rPr>
+                <w:rFonts w:ascii="Helvetica" w:eastAsia="Times New Roman" w:hAnsi="Helvetica" w:cs="Calibri"/>
+                <w:color w:val="000000"/>
+                <w:sz w:val="22"/>
+                <w:szCs w:val="22"/>
+              </w:rPr>
+            </w:pPr>
+            <w:r>
+              <w:rPr>
+                <w:rFonts w:ascii="Helvetica" w:eastAsia="Times New Roman" w:hAnsi="Helvetica" w:cs="Calibri"/>
+                <w:color w:val="000000"/>
+                <w:sz w:val="22"/>
+                <w:szCs w:val="22"/>
+              </w:rPr>
+              <w:t>0</w:t>
+            </w:r>
+          </w:p>
+        </w:tc>
+        <w:tc>
+          <w:tcPr>
+            <w:tcW w:w="1479" w:type="dxa"/>
+            <w:noWrap/>
+            <w:hideMark/>
+          </w:tcPr>
+          <w:p>
+            <w:pPr>
+              <w:jc w:val="right"/>
+              <w:rPr>
+                <w:rFonts w:ascii="Helvetica" w:eastAsia="Times New Roman" w:hAnsi="Helvetica" w:cs="Calibri"/>
+                <w:color w:val="000000"/>
+                <w:sz w:val="22"/>
+                <w:szCs w:val="22"/>
+              </w:rPr>
+            </w:pPr>
+            <w:r>
+              <w:rPr>
+                <w:rFonts w:ascii="Helvetica" w:eastAsia="Times New Roman" w:hAnsi="Helvetica" w:cs="Calibri"/>
+                <w:color w:val="000000"/>
+                <w:sz w:val="22"/>
+                <w:szCs w:val="22"/>
+              </w:rPr>
+              <w:t>0</w:t>
+            </w:r>
+          </w:p>
+        </w:tc>
+        <w:tc>
+          <w:tcPr>
+            <w:tcW w:w="1300" w:type="dxa"/>
+            <w:noWrap/>
+            <w:hideMark/>
+          </w:tcPr>
+          <w:p>
+            <w:pPr>
+              <w:jc w:val="right"/>
+              <w:rPr>
+                <w:rFonts w:ascii="Helvetica" w:eastAsia="Times New Roman" w:hAnsi="Helvetica" w:cs="Calibri"/>
+                <w:color w:val="000000"/>
+                <w:sz w:val="22"/>
+                <w:szCs w:val="22"/>
+              </w:rPr>
+            </w:pPr>
+            <w:r>
+              <w:rPr>
+                <w:rFonts w:ascii="Helvetica" w:eastAsia="Times New Roman" w:hAnsi="Helvetica" w:cs="Calibri"/>
+                <w:color w:val="000000"/>
+                <w:sz w:val="22"/>
+                <w:szCs w:val="22"/>
+              </w:rPr>
+              <w:t>0</w:t>
+            </w:r>
+          </w:p>
+        </w:tc>
+      </w:tr>
+      <w:tr>
+        <w:trPr>
+          <w:trHeight w:val="320"/>
+          <w:jc w:val="center"/>
+        </w:trPr>
+        <w:tc>
+          <w:tcPr>
+            <w:tcW w:w="1300" w:type="dxa"/>
+            <w:noWrap/>
+            <w:hideMark/>
+          </w:tcPr>
+          <w:p>
+            <w:pPr>
+              <w:rPr>
+                <w:rFonts w:ascii="Helvetica" w:eastAsia="Times New Roman" w:hAnsi="Helvetica" w:cs="Calibri"/>
+                <w:b/>
+                <w:color w:val="000000"/>
+                <w:sz w:val="22"/>
+                <w:szCs w:val="22"/>
+              </w:rPr>
+            </w:pPr>
+            <w:r>
+              <w:rPr>
+                <w:rFonts w:ascii="Helvetica" w:eastAsia="Times New Roman" w:hAnsi="Helvetica" w:cs="Calibri"/>
+                <w:b/>
+                <w:color w:val="000000"/>
+                <w:sz w:val="22"/>
+                <w:szCs w:val="22"/>
+              </w:rPr>
+              <w:t>1st Quartile</w:t>
+            </w:r>
+          </w:p>
+        </w:tc>
+        <w:tc>
+          <w:tcPr>
+            <w:tcW w:w="1300" w:type="dxa"/>
+            <w:noWrap/>
+            <w:hideMark/>
+          </w:tcPr>
+          <w:p>
+            <w:pPr>
+              <w:jc w:val="right"/>
+              <w:rPr>
+                <w:rFonts w:ascii="Helvetica" w:eastAsia="Times New Roman" w:hAnsi="Helvetica" w:cs="Calibri"/>
+                <w:color w:val="000000"/>
+                <w:sz w:val="22"/>
+                <w:szCs w:val="22"/>
+              </w:rPr>
+            </w:pPr>
+            <w:r>
+              <w:rPr>
+                <w:rFonts w:ascii="Helvetica" w:eastAsia="Times New Roman" w:hAnsi="Helvetica" w:cs="Calibri"/>
+                <w:color w:val="000000"/>
+                <w:sz w:val="22"/>
+                <w:szCs w:val="22"/>
+              </w:rPr>
+              <w:t>20170722</w:t>
+            </w:r>
+          </w:p>
+        </w:tc>
+        <w:tc>
+          <w:tcPr>
+            <w:tcW w:w="1300" w:type="dxa"/>
+            <w:noWrap/>
+            <w:hideMark/>
+          </w:tcPr>
+          <w:p>
+            <w:pPr>
+              <w:jc w:val="right"/>
+              <w:rPr>
+                <w:rFonts w:ascii="Helvetica" w:eastAsia="Times New Roman" w:hAnsi="Helvetica" w:cs="Calibri"/>
+                <w:color w:val="000000"/>
+                <w:sz w:val="22"/>
+                <w:szCs w:val="22"/>
+              </w:rPr>
+            </w:pPr>
+            <w:r>
+              <w:rPr>
+                <w:rFonts w:ascii="Helvetica" w:eastAsia="Times New Roman" w:hAnsi="Helvetica" w:cs="Calibri"/>
+                <w:color w:val="000000"/>
+                <w:sz w:val="22"/>
+                <w:szCs w:val="22"/>
+              </w:rPr>
+              <w:t>2</w:t>
+            </w:r>
+          </w:p>
+        </w:tc>
+        <w:tc>
+          <w:tcPr>
+            <w:tcW w:w="1300" w:type="dxa"/>
+            <w:noWrap/>
+            <w:hideMark/>
+          </w:tcPr>
+          <w:p>
+            <w:pPr>
+              <w:jc w:val="right"/>
+              <w:rPr>
+                <w:rFonts w:ascii="Helvetica" w:eastAsia="Times New Roman" w:hAnsi="Helvetica" w:cs="Calibri"/>
+                <w:color w:val="000000"/>
+                <w:sz w:val="22"/>
+                <w:szCs w:val="22"/>
+              </w:rPr>
+            </w:pPr>
+            <w:r>
+              <w:rPr>
+                <w:rFonts w:ascii="Helvetica" w:eastAsia="Times New Roman" w:hAnsi="Helvetica" w:cs="Calibri"/>
+                <w:color w:val="000000"/>
+                <w:sz w:val="22"/>
+                <w:szCs w:val="22"/>
+              </w:rPr>
+              <w:t>0</w:t>
+            </w:r>
+          </w:p>
+        </w:tc>
+        <w:tc>
+          <w:tcPr>
+            <w:tcW w:w="1479" w:type="dxa"/>
+            <w:noWrap/>
+            <w:hideMark/>
+          </w:tcPr>
+          <w:p>
+            <w:pPr>
+              <w:jc w:val="right"/>
+              <w:rPr>
+                <w:rFonts w:ascii="Helvetica" w:eastAsia="Times New Roman" w:hAnsi="Helvetica" w:cs="Calibri"/>
+                <w:color w:val="000000"/>
+                <w:sz w:val="22"/>
+                <w:szCs w:val="22"/>
+              </w:rPr>
+            </w:pPr>
+            <w:r>
+              <w:rPr>
+                <w:rFonts w:ascii="Helvetica" w:eastAsia="Times New Roman" w:hAnsi="Helvetica" w:cs="Calibri"/>
+                <w:color w:val="000000"/>
+                <w:sz w:val="22"/>
+                <w:szCs w:val="22"/>
+              </w:rPr>
+              <w:t>15.2</w:t>
+            </w:r>
+          </w:p>
+        </w:tc>
+        <w:tc>
+          <w:tcPr>
+            <w:tcW w:w="1300" w:type="dxa"/>
+            <w:noWrap/>
+            <w:hideMark/>
+          </w:tcPr>
+          <w:p>
+            <w:pPr>
+              <w:jc w:val="right"/>
+              <w:rPr>
+                <w:rFonts w:ascii="Helvetica" w:eastAsia="Times New Roman" w:hAnsi="Helvetica" w:cs="Calibri"/>
+                <w:color w:val="000000"/>
+                <w:sz w:val="22"/>
+                <w:szCs w:val="22"/>
+              </w:rPr>
+            </w:pPr>
+            <w:r>
+              <w:rPr>
+                <w:rFonts w:ascii="Helvetica" w:eastAsia="Times New Roman" w:hAnsi="Helvetica" w:cs="Calibri"/>
+                <w:color w:val="000000"/>
+                <w:sz w:val="22"/>
+                <w:szCs w:val="22"/>
+              </w:rPr>
+              <w:t>0</w:t>
+            </w:r>
+          </w:p>
+        </w:tc>
+      </w:tr>
+      <w:tr>
+        <w:trPr>
+          <w:trHeight w:val="320"/>
+          <w:jc w:val="center"/>
+        </w:trPr>
+        <w:tc>
+          <w:tcPr>
+            <w:tcW w:w="1300" w:type="dxa"/>
+            <w:noWrap/>
+            <w:hideMark/>
+          </w:tcPr>
+          <w:p>
+            <w:pPr>
+              <w:rPr>
+                <w:rFonts w:ascii="Helvetica" w:eastAsia="Times New Roman" w:hAnsi="Helvetica" w:cs="Calibri"/>
+                <w:b/>
+                <w:color w:val="000000"/>
+                <w:sz w:val="22"/>
+                <w:szCs w:val="22"/>
+              </w:rPr>
+            </w:pPr>
+            <w:r>
+              <w:rPr>
+                <w:rFonts w:ascii="Helvetica" w:eastAsia="Times New Roman" w:hAnsi="Helvetica" w:cs="Calibri"/>
+                <w:b/>
+                <w:color w:val="000000"/>
+                <w:sz w:val="22"/>
+                <w:szCs w:val="22"/>
+              </w:rPr>
+              <w:t xml:space="preserve">Median </w:t>
+            </w:r>
+          </w:p>
+        </w:tc>
+        <w:tc>
+          <w:tcPr>
+            <w:tcW w:w="1300" w:type="dxa"/>
+            <w:noWrap/>
+            <w:hideMark/>
+          </w:tcPr>
+          <w:p>
+            <w:pPr>
+              <w:jc w:val="right"/>
+              <w:rPr>
+                <w:rFonts w:ascii="Helvetica" w:eastAsia="Times New Roman" w:hAnsi="Helvetica" w:cs="Calibri"/>
+                <w:color w:val="000000"/>
+                <w:sz w:val="22"/>
+                <w:szCs w:val="22"/>
+              </w:rPr>
+            </w:pPr>
+            <w:r>
+              <w:rPr>
+                <w:rFonts w:ascii="Helvetica" w:eastAsia="Times New Roman" w:hAnsi="Helvetica" w:cs="Calibri"/>
+                <w:color w:val="000000"/>
+                <w:sz w:val="22"/>
+                <w:szCs w:val="22"/>
+              </w:rPr>
+              <w:t>20170815</w:t>
+            </w:r>
+          </w:p>
+        </w:tc>
+        <w:tc>
+          <w:tcPr>
+            <w:tcW w:w="1300" w:type="dxa"/>
+            <w:noWrap/>
+            <w:hideMark/>
+          </w:tcPr>
+          <w:p>
+            <w:pPr>
+              <w:jc w:val="right"/>
+              <w:rPr>
+                <w:rFonts w:ascii="Helvetica" w:eastAsia="Times New Roman" w:hAnsi="Helvetica" w:cs="Calibri"/>
+                <w:color w:val="000000"/>
+                <w:sz w:val="22"/>
+                <w:szCs w:val="22"/>
+              </w:rPr>
+            </w:pPr>
+            <w:r>
+              <w:rPr>
+                <w:rFonts w:ascii="Helvetica" w:eastAsia="Times New Roman" w:hAnsi="Helvetica" w:cs="Calibri"/>
+                <w:color w:val="000000"/>
+                <w:sz w:val="22"/>
+                <w:szCs w:val="22"/>
+              </w:rPr>
+              <w:t>4</w:t>
+            </w:r>
+          </w:p>
+        </w:tc>
+        <w:tc>
+          <w:tcPr>
+            <w:tcW w:w="1300" w:type="dxa"/>
+            <w:noWrap/>
+            <w:hideMark/>
+          </w:tcPr>
+          <w:p>
+            <w:pPr>
+              <w:jc w:val="right"/>
+              <w:rPr>
+                <w:rFonts w:ascii="Helvetica" w:eastAsia="Times New Roman" w:hAnsi="Helvetica" w:cs="Calibri"/>
+                <w:color w:val="000000"/>
+                <w:sz w:val="22"/>
+                <w:szCs w:val="22"/>
+              </w:rPr>
+            </w:pPr>
+            <w:r>
+              <w:rPr>
+                <w:rFonts w:ascii="Helvetica" w:eastAsia="Times New Roman" w:hAnsi="Helvetica" w:cs="Calibri"/>
+                <w:color w:val="000000"/>
+                <w:sz w:val="22"/>
+                <w:szCs w:val="22"/>
+              </w:rPr>
+              <w:t>0</w:t>
+            </w:r>
+          </w:p>
+        </w:tc>
+        <w:tc>
+          <w:tcPr>
+            <w:tcW w:w="1479" w:type="dxa"/>
+            <w:noWrap/>
+            <w:hideMark/>
+          </w:tcPr>
+          <w:p>
+            <w:pPr>
+              <w:jc w:val="right"/>
+              <w:rPr>
+                <w:rFonts w:ascii="Helvetica" w:eastAsia="Times New Roman" w:hAnsi="Helvetica" w:cs="Calibri"/>
+                <w:color w:val="000000"/>
+                <w:sz w:val="22"/>
+                <w:szCs w:val="22"/>
+              </w:rPr>
+            </w:pPr>
+            <w:r>
+              <w:rPr>
+                <w:rFonts w:ascii="Helvetica" w:eastAsia="Times New Roman" w:hAnsi="Helvetica" w:cs="Calibri"/>
+                <w:color w:val="000000"/>
+                <w:sz w:val="22"/>
+                <w:szCs w:val="22"/>
+              </w:rPr>
+              <w:t>61.1</w:t>
+            </w:r>
+          </w:p>
+        </w:tc>
+        <w:tc>
+          <w:tcPr>
+            <w:tcW w:w="1300" w:type="dxa"/>
+            <w:noWrap/>
+            <w:hideMark/>
+          </w:tcPr>
+          <w:p>
+            <w:pPr>
+              <w:jc w:val="right"/>
+              <w:rPr>
+                <w:rFonts w:ascii="Helvetica" w:eastAsia="Times New Roman" w:hAnsi="Helvetica" w:cs="Calibri"/>
+                <w:color w:val="000000"/>
+                <w:sz w:val="22"/>
+                <w:szCs w:val="22"/>
+              </w:rPr>
+            </w:pPr>
+            <w:r>
+              <w:rPr>
+                <w:rFonts w:ascii="Helvetica" w:eastAsia="Times New Roman" w:hAnsi="Helvetica" w:cs="Calibri"/>
+                <w:color w:val="000000"/>
+                <w:sz w:val="22"/>
+                <w:szCs w:val="22"/>
+              </w:rPr>
+              <w:t>0</w:t>
+            </w:r>
+          </w:p>
+        </w:tc>
+      </w:tr>
+      <w:tr>
+        <w:trPr>
+          <w:trHeight w:val="320"/>
+          <w:jc w:val="center"/>
+        </w:trPr>
+        <w:tc>
+          <w:tcPr>
+            <w:tcW w:w="1300" w:type="dxa"/>
+            <w:noWrap/>
+            <w:hideMark/>
+          </w:tcPr>
+          <w:p>
+            <w:pPr>
+              <w:rPr>
+                <w:rFonts w:ascii="Helvetica" w:eastAsia="Times New Roman" w:hAnsi="Helvetica" w:cs="Calibri"/>
+                <w:b/>
+                <w:color w:val="000000"/>
+                <w:sz w:val="22"/>
+                <w:szCs w:val="22"/>
+              </w:rPr>
+            </w:pPr>
+            <w:r>
+              <w:rPr>
+                <w:rFonts w:ascii="Helvetica" w:eastAsia="Times New Roman" w:hAnsi="Helvetica" w:cs="Calibri"/>
+                <w:b/>
+                <w:color w:val="000000"/>
+                <w:sz w:val="22"/>
+                <w:szCs w:val="22"/>
+              </w:rPr>
+              <w:t xml:space="preserve">Mean   </w:t>
+            </w:r>
+          </w:p>
+        </w:tc>
+        <w:tc>
+          <w:tcPr>
+            <w:tcW w:w="1300" w:type="dxa"/>
+            <w:noWrap/>
+            <w:hideMark/>
+          </w:tcPr>
+          <w:p>
+            <w:pPr>
+              <w:jc w:val="right"/>
+              <w:rPr>
+                <w:rFonts w:ascii="Helvetica" w:eastAsia="Times New Roman" w:hAnsi="Helvetica" w:cs="Calibri"/>
+                <w:color w:val="000000"/>
+                <w:sz w:val="22"/>
+                <w:szCs w:val="22"/>
+              </w:rPr>
+            </w:pPr>
+            <w:r>
+              <w:rPr>
+                <w:rFonts w:ascii="Helvetica" w:eastAsia="Times New Roman" w:hAnsi="Helvetica" w:cs="Calibri"/>
+                <w:color w:val="000000"/>
+                <w:sz w:val="22"/>
+                <w:szCs w:val="22"/>
+              </w:rPr>
+              <w:t>20170811</w:t>
+            </w:r>
+          </w:p>
+        </w:tc>
+        <w:tc>
+          <w:tcPr>
+            <w:tcW w:w="1300" w:type="dxa"/>
+            <w:noWrap/>
+            <w:hideMark/>
+          </w:tcPr>
+          <w:p>
+            <w:pPr>
+              <w:jc w:val="right"/>
+              <w:rPr>
+                <w:rFonts w:ascii="Helvetica" w:eastAsia="Times New Roman" w:hAnsi="Helvetica" w:cs="Calibri"/>
+                <w:color w:val="000000"/>
+                <w:sz w:val="22"/>
+                <w:szCs w:val="22"/>
+              </w:rPr>
+            </w:pPr>
+            <w:r>
+              <w:rPr>
+                <w:rFonts w:ascii="Helvetica" w:eastAsia="Times New Roman" w:hAnsi="Helvetica" w:cs="Calibri"/>
+                <w:color w:val="000000"/>
+                <w:sz w:val="22"/>
+                <w:szCs w:val="22"/>
+              </w:rPr>
+              <w:t>4.199</w:t>
+            </w:r>
+          </w:p>
+        </w:tc>
+        <w:tc>
+          <w:tcPr>
+            <w:tcW w:w="1300" w:type="dxa"/>
+            <w:noWrap/>
+            <w:hideMark/>
+          </w:tcPr>
+          <w:p>
+            <w:pPr>
+              <w:jc w:val="right"/>
+              <w:rPr>
+                <w:rFonts w:ascii="Helvetica" w:eastAsia="Times New Roman" w:hAnsi="Helvetica" w:cs="Calibri"/>
+                <w:color w:val="000000"/>
+                <w:sz w:val="22"/>
+                <w:szCs w:val="22"/>
+              </w:rPr>
+            </w:pPr>
+            <w:r>
+              <w:rPr>
+                <w:rFonts w:ascii="Helvetica" w:eastAsia="Times New Roman" w:hAnsi="Helvetica" w:cs="Calibri"/>
+                <w:color w:val="000000"/>
+                <w:sz w:val="22"/>
+                <w:szCs w:val="22"/>
+              </w:rPr>
+              <w:t>0.2759</w:t>
+            </w:r>
+          </w:p>
+        </w:tc>
+        <w:tc>
+          <w:tcPr>
+            <w:tcW w:w="1479" w:type="dxa"/>
+            <w:noWrap/>
+            <w:hideMark/>
+          </w:tcPr>
+          <w:p>
+            <w:pPr>
+              <w:jc w:val="right"/>
+              <w:rPr>
+                <w:rFonts w:ascii="Helvetica" w:eastAsia="Times New Roman" w:hAnsi="Helvetica" w:cs="Calibri"/>
+                <w:color w:val="000000"/>
+                <w:sz w:val="22"/>
+                <w:szCs w:val="22"/>
+              </w:rPr>
+            </w:pPr>
+            <w:r>
+              <w:rPr>
+                <w:rFonts w:ascii="Helvetica" w:eastAsia="Times New Roman" w:hAnsi="Helvetica" w:cs="Calibri"/>
+                <w:color w:val="000000"/>
+                <w:sz w:val="22"/>
+                <w:szCs w:val="22"/>
+              </w:rPr>
+              <w:t>128.8</w:t>
+            </w:r>
+          </w:p>
+        </w:tc>
+        <w:tc>
+          <w:tcPr>
+            <w:tcW w:w="1300" w:type="dxa"/>
+            <w:noWrap/>
+            <w:hideMark/>
+          </w:tcPr>
+          <w:p>
+            <w:pPr>
+              <w:jc w:val="right"/>
+              <w:rPr>
+                <w:rFonts w:ascii="Helvetica" w:eastAsia="Times New Roman" w:hAnsi="Helvetica" w:cs="Calibri"/>
+                <w:color w:val="000000"/>
+                <w:sz w:val="22"/>
+                <w:szCs w:val="22"/>
+              </w:rPr>
+            </w:pPr>
+            <w:r>
+              <w:rPr>
+                <w:rFonts w:ascii="Helvetica" w:eastAsia="Times New Roman" w:hAnsi="Helvetica" w:cs="Calibri"/>
+                <w:color w:val="000000"/>
+                <w:sz w:val="22"/>
+                <w:szCs w:val="22"/>
+              </w:rPr>
+              <w:t>0.3551</w:t>
+            </w:r>
+          </w:p>
+        </w:tc>
+      </w:tr>
+      <w:tr>
+        <w:trPr>
+          <w:trHeight w:val="320"/>
+          <w:jc w:val="center"/>
+        </w:trPr>
+        <w:tc>
+          <w:tcPr>
+            <w:tcW w:w="1300" w:type="dxa"/>
+            <w:noWrap/>
+            <w:hideMark/>
+          </w:tcPr>
+          <w:p>
+            <w:pPr>
+              <w:rPr>
+                <w:rFonts w:ascii="Helvetica" w:eastAsia="Times New Roman" w:hAnsi="Helvetica" w:cs="Calibri"/>
+                <w:b/>
+                <w:color w:val="000000"/>
+                <w:sz w:val="22"/>
+                <w:szCs w:val="22"/>
+              </w:rPr>
+            </w:pPr>
+            <w:r>
+              <w:rPr>
+                <w:rFonts w:ascii="Helvetica" w:eastAsia="Times New Roman" w:hAnsi="Helvetica" w:cs="Calibri"/>
+                <w:b/>
+                <w:color w:val="000000"/>
+                <w:sz w:val="22"/>
+                <w:szCs w:val="22"/>
+              </w:rPr>
+              <w:t>3rd Quartile</w:t>
+            </w:r>
+          </w:p>
+        </w:tc>
+        <w:tc>
+          <w:tcPr>
+            <w:tcW w:w="1300" w:type="dxa"/>
+            <w:noWrap/>
+            <w:hideMark/>
+          </w:tcPr>
+          <w:p>
+            <w:pPr>
+              <w:jc w:val="right"/>
+              <w:rPr>
+                <w:rFonts w:ascii="Helvetica" w:eastAsia="Times New Roman" w:hAnsi="Helvetica" w:cs="Calibri"/>
+                <w:color w:val="000000"/>
+                <w:sz w:val="22"/>
+                <w:szCs w:val="22"/>
+              </w:rPr>
+            </w:pPr>
+            <w:r>
+              <w:rPr>
+                <w:rFonts w:ascii="Helvetica" w:eastAsia="Times New Roman" w:hAnsi="Helvetica" w:cs="Calibri"/>
+                <w:color w:val="000000"/>
+                <w:sz w:val="22"/>
+                <w:szCs w:val="22"/>
+              </w:rPr>
+              <w:t>20170909</w:t>
+            </w:r>
+          </w:p>
+        </w:tc>
+        <w:tc>
+          <w:tcPr>
+            <w:tcW w:w="1300" w:type="dxa"/>
+            <w:noWrap/>
+            <w:hideMark/>
+          </w:tcPr>
+          <w:p>
+            <w:pPr>
+              <w:jc w:val="right"/>
+              <w:rPr>
+                <w:rFonts w:ascii="Helvetica" w:eastAsia="Times New Roman" w:hAnsi="Helvetica" w:cs="Calibri"/>
+                <w:color w:val="000000"/>
+                <w:sz w:val="22"/>
+                <w:szCs w:val="22"/>
+              </w:rPr>
+            </w:pPr>
+            <w:r>
+              <w:rPr>
+                <w:rFonts w:ascii="Helvetica" w:eastAsia="Times New Roman" w:hAnsi="Helvetica" w:cs="Calibri"/>
+                <w:color w:val="000000"/>
+                <w:sz w:val="22"/>
+                <w:szCs w:val="22"/>
+              </w:rPr>
+              <w:t>6</w:t>
+            </w:r>
+          </w:p>
+        </w:tc>
+        <w:tc>
+          <w:tcPr>
+            <w:tcW w:w="1300" w:type="dxa"/>
+            <w:noWrap/>
+            <w:hideMark/>
+          </w:tcPr>
+          <w:p>
+            <w:pPr>
+              <w:jc w:val="right"/>
+              <w:rPr>
+                <w:rFonts w:ascii="Helvetica" w:eastAsia="Times New Roman" w:hAnsi="Helvetica" w:cs="Calibri"/>
+                <w:color w:val="000000"/>
+                <w:sz w:val="22"/>
+                <w:szCs w:val="22"/>
+              </w:rPr>
+            </w:pPr>
+            <w:r>
+              <w:rPr>
+                <w:rFonts w:ascii="Helvetica" w:eastAsia="Times New Roman" w:hAnsi="Helvetica" w:cs="Calibri"/>
+                <w:color w:val="000000"/>
+                <w:sz w:val="22"/>
+                <w:szCs w:val="22"/>
+              </w:rPr>
+              <w:t>0</w:t>
+            </w:r>
+          </w:p>
+        </w:tc>
+        <w:tc>
+          <w:tcPr>
+            <w:tcW w:w="1479" w:type="dxa"/>
+            <w:noWrap/>
+            <w:hideMark/>
+          </w:tcPr>
+          <w:p>
+            <w:pPr>
+              <w:jc w:val="right"/>
+              <w:rPr>
+                <w:rFonts w:ascii="Helvetica" w:eastAsia="Times New Roman" w:hAnsi="Helvetica" w:cs="Calibri"/>
+                <w:color w:val="000000"/>
+                <w:sz w:val="22"/>
+                <w:szCs w:val="22"/>
+              </w:rPr>
+            </w:pPr>
+            <w:r>
+              <w:rPr>
+                <w:rFonts w:ascii="Helvetica" w:eastAsia="Times New Roman" w:hAnsi="Helvetica" w:cs="Calibri"/>
+                <w:color w:val="000000"/>
+                <w:sz w:val="22"/>
+                <w:szCs w:val="22"/>
+              </w:rPr>
+              <w:t>148.5</w:t>
+            </w:r>
+          </w:p>
+        </w:tc>
+        <w:tc>
+          <w:tcPr>
+            <w:tcW w:w="1300" w:type="dxa"/>
+            <w:noWrap/>
+            <w:hideMark/>
+          </w:tcPr>
+          <w:p>
+            <w:pPr>
+              <w:jc w:val="right"/>
+              <w:rPr>
+                <w:rFonts w:ascii="Helvetica" w:eastAsia="Times New Roman" w:hAnsi="Helvetica" w:cs="Calibri"/>
+                <w:color w:val="000000"/>
+                <w:sz w:val="22"/>
+                <w:szCs w:val="22"/>
+              </w:rPr>
+            </w:pPr>
+            <w:r>
+              <w:rPr>
+                <w:rFonts w:ascii="Helvetica" w:eastAsia="Times New Roman" w:hAnsi="Helvetica" w:cs="Calibri"/>
+                <w:color w:val="000000"/>
+                <w:sz w:val="22"/>
+                <w:szCs w:val="22"/>
+              </w:rPr>
+              <w:t>1</w:t>
+            </w:r>
+          </w:p>
+        </w:tc>
+      </w:tr>
+      <w:tr>
+        <w:trPr>
+          <w:trHeight w:val="320"/>
+          <w:jc w:val="center"/>
+        </w:trPr>
+        <w:tc>
+          <w:tcPr>
+            <w:tcW w:w="1300" w:type="dxa"/>
+            <w:noWrap/>
+            <w:hideMark/>
+          </w:tcPr>
+          <w:p>
+            <w:pPr>
+              <w:rPr>
+                <w:rFonts w:ascii="Helvetica" w:eastAsia="Times New Roman" w:hAnsi="Helvetica" w:cs="Calibri"/>
+                <w:b/>
+                <w:color w:val="000000"/>
+                <w:sz w:val="22"/>
+                <w:szCs w:val="22"/>
+              </w:rPr>
+            </w:pPr>
+            <w:r>
+              <w:rPr>
+                <w:rFonts w:ascii="Helvetica" w:eastAsia="Times New Roman" w:hAnsi="Helvetica" w:cs="Calibri"/>
+                <w:b/>
+                <w:color w:val="000000"/>
+                <w:sz w:val="22"/>
+                <w:szCs w:val="22"/>
+              </w:rPr>
+              <w:t xml:space="preserve">Max.   </w:t>
+            </w:r>
+          </w:p>
+        </w:tc>
+        <w:tc>
+          <w:tcPr>
+            <w:tcW w:w="1300" w:type="dxa"/>
+            <w:noWrap/>
+            <w:hideMark/>
+          </w:tcPr>
+          <w:p>
+            <w:pPr>
+              <w:jc w:val="right"/>
+              <w:rPr>
+                <w:rFonts w:ascii="Helvetica" w:eastAsia="Times New Roman" w:hAnsi="Helvetica" w:cs="Calibri"/>
+                <w:color w:val="000000"/>
+                <w:sz w:val="22"/>
+                <w:szCs w:val="22"/>
+              </w:rPr>
+            </w:pPr>
+            <w:r>
+              <w:rPr>
+                <w:rFonts w:ascii="Helvetica" w:eastAsia="Times New Roman" w:hAnsi="Helvetica" w:cs="Calibri"/>
+                <w:color w:val="000000"/>
+                <w:sz w:val="22"/>
+                <w:szCs w:val="22"/>
+              </w:rPr>
+              <w:t>20171001</w:t>
+            </w:r>
+          </w:p>
+        </w:tc>
+        <w:tc>
+          <w:tcPr>
+            <w:tcW w:w="1300" w:type="dxa"/>
+            <w:noWrap/>
+            <w:hideMark/>
+          </w:tcPr>
+          <w:p>
+            <w:pPr>
+              <w:jc w:val="right"/>
+              <w:rPr>
+                <w:rFonts w:ascii="Helvetica" w:eastAsia="Times New Roman" w:hAnsi="Helvetica" w:cs="Calibri"/>
+                <w:color w:val="000000"/>
+                <w:sz w:val="22"/>
+                <w:szCs w:val="22"/>
+              </w:rPr>
+            </w:pPr>
+            <w:r>
+              <w:rPr>
+                <w:rFonts w:ascii="Helvetica" w:eastAsia="Times New Roman" w:hAnsi="Helvetica" w:cs="Calibri"/>
+                <w:color w:val="000000"/>
+                <w:sz w:val="22"/>
+                <w:szCs w:val="22"/>
+              </w:rPr>
+              <w:t>587</w:t>
+            </w:r>
+          </w:p>
+        </w:tc>
+        <w:tc>
+          <w:tcPr>
+            <w:tcW w:w="1300" w:type="dxa"/>
+            <w:noWrap/>
+            <w:hideMark/>
+          </w:tcPr>
+          <w:p>
+            <w:pPr>
+              <w:jc w:val="right"/>
+              <w:rPr>
+                <w:rFonts w:ascii="Helvetica" w:eastAsia="Times New Roman" w:hAnsi="Helvetica" w:cs="Calibri"/>
+                <w:color w:val="000000"/>
+                <w:sz w:val="22"/>
+                <w:szCs w:val="22"/>
+              </w:rPr>
+            </w:pPr>
+            <w:r>
+              <w:rPr>
+                <w:rFonts w:ascii="Helvetica" w:eastAsia="Times New Roman" w:hAnsi="Helvetica" w:cs="Calibri"/>
+                <w:color w:val="000000"/>
+                <w:sz w:val="22"/>
+                <w:szCs w:val="22"/>
+              </w:rPr>
+              <w:t>250</w:t>
+            </w:r>
+          </w:p>
+        </w:tc>
+        <w:tc>
+          <w:tcPr>
+            <w:tcW w:w="1479" w:type="dxa"/>
+            <w:noWrap/>
+            <w:hideMark/>
+          </w:tcPr>
+          <w:p>
+            <w:pPr>
+              <w:jc w:val="right"/>
+              <w:rPr>
+                <w:rFonts w:ascii="Helvetica" w:eastAsia="Times New Roman" w:hAnsi="Helvetica" w:cs="Calibri"/>
+                <w:color w:val="000000"/>
+                <w:sz w:val="22"/>
+                <w:szCs w:val="22"/>
+              </w:rPr>
+            </w:pPr>
+            <w:r>
+              <w:rPr>
+                <w:rFonts w:ascii="Helvetica" w:eastAsia="Times New Roman" w:hAnsi="Helvetica" w:cs="Calibri"/>
+                <w:color w:val="000000"/>
+                <w:sz w:val="22"/>
+                <w:szCs w:val="22"/>
+              </w:rPr>
+              <w:t>7456.1</w:t>
+            </w:r>
+          </w:p>
+        </w:tc>
+        <w:tc>
+          <w:tcPr>
+            <w:tcW w:w="1300" w:type="dxa"/>
+            <w:noWrap/>
+            <w:hideMark/>
+          </w:tcPr>
+          <w:p>
+            <w:pPr>
+              <w:jc w:val="right"/>
+              <w:rPr>
+                <w:rFonts w:ascii="Helvetica" w:eastAsia="Times New Roman" w:hAnsi="Helvetica" w:cs="Calibri"/>
+                <w:color w:val="000000"/>
+                <w:sz w:val="22"/>
+                <w:szCs w:val="22"/>
+              </w:rPr>
+            </w:pPr>
+            <w:r>
+              <w:rPr>
+                <w:rFonts w:ascii="Helvetica" w:eastAsia="Times New Roman" w:hAnsi="Helvetica" w:cs="Calibri"/>
+                <w:color w:val="000000"/>
+                <w:sz w:val="22"/>
+                <w:szCs w:val="22"/>
+              </w:rPr>
+              <w:t>108</w:t>
+            </w:r>
+          </w:p>
+        </w:tc>
+      </w:tr>
+    </w:tbl>
+    <w:p>
+      <w:pPr>
+        <w:rPr>
+          <w:rFonts w:ascii="Helvetica" w:hAnsi="Helvetica"/>
+        </w:rPr>
+      </w:pPr>
+    </w:p>
+    <w:p>
+      <w:pPr>
+        <w:rPr>
+          <w:rFonts w:ascii="Helvetica" w:hAnsi="Helvetica"/>
+        </w:rPr>
+      </w:pPr>
+      <w:r>
+        <w:rPr>
+          <w:rFonts w:ascii="Helvetica" w:hAnsi="Helvetica"/>
+        </w:rPr>
+        <w:t xml:space="preserve">There seems to be a </w:t>
+      </w:r>
+      <w:r>
+        <w:rPr>
+          <w:rFonts w:ascii="Helvetica" w:hAnsi="Helvetica"/>
+        </w:rPr>
+        <w:t>positive</w:t>
+      </w:r>
+      <w:r>
+        <w:rPr>
+          <w:rFonts w:ascii="Helvetica" w:hAnsi="Helvetica"/>
+        </w:rPr>
+        <w:t xml:space="preserve"> correlation between sessions and bounces. This is shown in Figure XX.</w:t>
+      </w:r>
+    </w:p>
+    <w:p>
+      <w:pPr>
+        <w:rPr>
+          <w:rFonts w:ascii="Helvetica" w:hAnsi="Helvetica"/>
+        </w:rPr>
+      </w:pPr>
+    </w:p>
+    <w:p>
+      <w:pPr>
+        <w:jc w:val="center"/>
+        <w:rPr>
+          <w:rFonts w:ascii="Times New Roman" w:eastAsia="Times New Roman" w:hAnsi="Times New Roman" w:cs="Times New Roman"/>
+        </w:rPr>
+      </w:pPr>
+      <w:r>
+        <w:rPr>
+          <w:rFonts w:ascii="Times New Roman" w:eastAsia="Times New Roman" w:hAnsi="Times New Roman" w:cs="Times New Roman"/>
+        </w:rPr>
+        <w:fldChar w:fldCharType="begin"/>
+      </w:r>
+      <w:r>
+        <w:rPr>
+          <w:rFonts w:ascii="Times New Roman" w:eastAsia="Times New Roman" w:hAnsi="Times New Roman" w:cs="Times New Roman"/>
+        </w:rPr>
+        <w:instrText xml:space="preserve"> INCLUDEPICTURE "/var/folders/w9/cv0lh9lj3_79503qn1046m_00000gn/T/com.microsoft.Word/WebArchiveCopyPasteTempFiles/plot_zoom_png?width=1280&amp;height=755" \* MERGEFORMATINET </w:instrText>
+      </w:r>
+      <w:r>
+        <w:rPr>
+          <w:rFonts w:ascii="Times New Roman" w:eastAsia="Times New Roman" w:hAnsi="Times New Roman" w:cs="Times New Roman"/>
+        </w:rPr>
+        <w:fldChar w:fldCharType="separate"/>
+      </w:r>
+      <w:r>
+        <w:rPr>
+          <w:rFonts w:ascii="Times New Roman" w:eastAsia="Times New Roman" w:hAnsi="Times New Roman" w:cs="Times New Roman"/>
+          <w:noProof/>
+        </w:rPr>
+        <w:drawing>
+          <wp:inline distT="0" distB="0" distL="0" distR="0">
+            <wp:extent cx="3235284" cy="2777383"/>
+            <wp:effectExtent l="0" t="0" r="3810" b="4445"/>
+            <wp:docPr id="2" name="Picture 2" descr="/var/folders/w9/cv0lh9lj3_79503qn1046m_00000gn/T/com.microsoft.Word/WebArchiveCopyPasteTempFiles/plot_zoom_png?width=1280&amp;height=755"/>
+            <wp:cNvGraphicFramePr>
+              <a:graphicFrameLocks xmlns:a="http://schemas.openxmlformats.org/drawingml/2006/main" noChangeAspect="1"/>
+            </wp:cNvGraphicFramePr>
+            <a:graphic xmlns:a="http://schemas.openxmlformats.org/drawingml/2006/main">
+              <a:graphicData uri="http://schemas.openxmlformats.org/drawingml/2006/picture">
+                <pic:pic xmlns:pic="http://schemas.openxmlformats.org/drawingml/2006/picture">
+                  <pic:nvPicPr>
+                    <pic:cNvPr id="0" name="plot" descr="/var/folders/w9/cv0lh9lj3_79503qn1046m_00000gn/T/com.microsoft.Word/WebArchiveCopyPasteTempFiles/plot_zoom_png?width=1280&amp;height=755"/>
+                    <pic:cNvPicPr>
+                      <a:picLocks noChangeAspect="1" noChangeArrowheads="1"/>
+                    </pic:cNvPicPr>
+                  </pic:nvPicPr>
+                  <pic:blipFill rotWithShape="1">
+                    <a:blip r:embed="rId5">
+                      <a:extLst>
+                        <a:ext uri="{28A0092B-C50C-407E-A947-70E740481C1C}">
+                          <a14:useLocalDpi xmlns:a14="http://schemas.microsoft.com/office/drawing/2010/main" val="0"/>
+                        </a:ext>
+                      </a:extLst>
+                    </a:blip>
+                    <a:srcRect l="34940" t="18796"/>
+                    <a:stretch/>
+                  </pic:blipFill>
+                  <pic:spPr bwMode="auto">
+                    <a:xfrm>
+                      <a:off x="0" y="0"/>
+                      <a:ext cx="3253621" cy="2793125"/>
+                    </a:xfrm>
+                    <a:prstGeom prst="rect">
+                      <a:avLst/>
+                    </a:prstGeom>
+                    <a:noFill/>
+                    <a:ln>
+                      <a:noFill/>
+                    </a:ln>
+                    <a:extLst>
+                      <a:ext uri="{53640926-AAD7-44D8-BBD7-CCE9431645EC}">
+                        <a14:shadowObscured xmlns:a14="http://schemas.microsoft.com/office/drawing/2010/main"/>
+                      </a:ext>
+                    </a:extLst>
+                  </pic:spPr>
+                </pic:pic>
+              </a:graphicData>
+            </a:graphic>
+          </wp:inline>
+        </w:drawing>
+      </w:r>
+      <w:r>
+        <w:rPr>
+          <w:rFonts w:ascii="Times New Roman" w:eastAsia="Times New Roman" w:hAnsi="Times New Roman" w:cs="Times New Roman"/>
+        </w:rPr>
+        <w:fldChar w:fldCharType="end"/>
+      </w:r>
+    </w:p>
+    <w:p>
+      <w:pPr>
+        <w:rPr>
+          <w:rFonts w:ascii="Helvetica" w:hAnsi="Helvetica"/>
+          <w:b/>
+          <w:sz w:val="22"/>
+          <w:szCs w:val="22"/>
+        </w:rPr>
+      </w:pPr>
+      <w:r>
+        <w:rPr>
+          <w:rFonts w:ascii="Helvetica" w:hAnsi="Helvetica"/>
+          <w:b/>
+          <w:sz w:val="22"/>
+          <w:szCs w:val="22"/>
+        </w:rPr>
+        <w:t>Figure XX: Correlation between Sessions, Bounces, Time on page and transactions</w:t>
+      </w:r>
+    </w:p>
+    <w:p>
+      <w:pPr>
+        <w:rPr>
+          <w:rFonts w:ascii="Helvetica" w:hAnsi="Helvetica"/>
+        </w:rPr>
+      </w:pPr>
+    </w:p>
+    <w:p>
+      <w:pPr>
+        <w:rPr>
+          <w:rFonts w:ascii="Helvetica" w:hAnsi="Helvetica"/>
+        </w:rPr>
+      </w:pPr>
+      <w:r>
+        <w:rPr>
+          <w:rFonts w:ascii="Helvetica" w:hAnsi="Helvetica"/>
+        </w:rPr>
+        <w:t xml:space="preserve">Looking at the information from a sessions perspective </w:t>
+      </w:r>
+    </w:p>
+    <w:p>
+      <w:pPr>
+        <w:rPr>
+          <w:rFonts w:ascii="Helvetica" w:hAnsi="Helvetica"/>
+          <w:b/>
+        </w:rPr>
+      </w:pPr>
+      <w:r>
+        <w:rPr>
+          <w:rFonts w:ascii="Helvetica" w:hAnsi="Helvetica"/>
+          <w:b/>
+        </w:rPr>
+        <w:lastRenderedPageBreak/>
+        <w:t>RFM M</w:t>
+      </w:r>
+      <w:r>
+        <w:rPr>
+          <w:rFonts w:ascii="Helvetica" w:hAnsi="Helvetica"/>
+          <w:b/>
+        </w:rPr>
+        <w:t>odel</w:t>
+      </w:r>
+      <w:r>
+        <w:rPr>
+          <w:rFonts w:ascii="Helvetica" w:hAnsi="Helvetica"/>
+          <w:b/>
+        </w:rPr>
+        <w:t>ling</w:t>
+      </w:r>
     </w:p>
     <w:p>
       <w:pPr>
@@ -512,45 +2708,7 @@
           <w:rFonts w:ascii="Helvetica" w:hAnsi="Helvetica"/>
           <w:b/>
         </w:rPr>
-        <w:t>RFM M</w:t>
-      </w:r>
-      <w:r>
-        <w:rPr>
-          <w:rFonts w:ascii="Helvetica" w:hAnsi="Helvetica"/>
-          <w:b/>
-        </w:rPr>
-        <w:t>odel</w:t>
-      </w:r>
-      <w:r>
-        <w:rPr>
-          <w:rFonts w:ascii="Helvetica" w:hAnsi="Helvetica"/>
-          <w:b/>
-        </w:rPr>
-        <w:t>ling</w:t>
-      </w:r>
-    </w:p>
-    <w:p>
-      <w:pPr>
-        <w:rPr>
-          <w:rFonts w:ascii="Helvetica" w:hAnsi="Helvetica"/>
-          <w:sz w:val="28"/>
-          <w:szCs w:val="28"/>
-        </w:rPr>
-      </w:pPr>
-    </w:p>
-    <w:p>
-      <w:pPr>
-        <w:rPr>
-          <w:rFonts w:ascii="Helvetica" w:hAnsi="Helvetica"/>
-          <w:b/>
-        </w:rPr>
-      </w:pPr>
-      <w:r>
-        <w:rPr>
-          <w:rFonts w:ascii="Helvetica" w:hAnsi="Helvetica"/>
-          <w:b/>
-        </w:rPr>
-        <w:t>Forecasting</w:t>
+        <w:t>Time Series Modelling</w:t>
       </w:r>
     </w:p>
     <w:p>
@@ -605,6 +2763,26 @@
           <w:rFonts w:ascii="Helvetica" w:hAnsi="Helvetica"/>
         </w:rPr>
       </w:pPr>
+      <w:r>
+        <w:rPr>
+          <w:rFonts w:ascii="Helvetica" w:hAnsi="Helvetica"/>
+        </w:rPr>
+        <w:t>Based on the different analysis done here are the key takeaways.</w:t>
+      </w:r>
+    </w:p>
+    <w:p>
+      <w:pPr>
+        <w:rPr>
+          <w:rFonts w:ascii="Helvetica" w:hAnsi="Helvetica"/>
+        </w:rPr>
+      </w:pPr>
+    </w:p>
+    <w:p>
+      <w:pPr>
+        <w:rPr>
+          <w:rFonts w:ascii="Helvetica" w:hAnsi="Helvetica"/>
+        </w:rPr>
+      </w:pPr>
     </w:p>
     <w:p>
       <w:pPr>
@@ -629,36 +2807,65 @@
       <w:pPr>
         <w:rPr>
           <w:rFonts w:ascii="Helvetica" w:hAnsi="Helvetica"/>
+        </w:rPr>
+      </w:pPr>
+      <w:r>
+        <w:rPr>
+          <w:rFonts w:ascii="Helvetica" w:hAnsi="Helvetica"/>
+        </w:rPr>
+        <w:t xml:space="preserve">In terms of next steps, more granular data should be provided </w:t>
+      </w:r>
+      <w:r>
+        <w:rPr>
+          <w:rFonts w:ascii="Helvetica" w:hAnsi="Helvetica"/>
+        </w:rPr>
+        <w:t>as Google analytics aggregates information</w:t>
+      </w:r>
+      <w:r>
+        <w:rPr>
+          <w:rFonts w:ascii="Helvetica" w:hAnsi="Helvetica"/>
+        </w:rPr>
+        <w:t xml:space="preserve">.  Furthermore, </w:t>
+      </w:r>
+      <w:r>
+        <w:rPr>
+          <w:rFonts w:ascii="Helvetica" w:hAnsi="Helvetica"/>
+        </w:rPr>
+        <w:t xml:space="preserve">from the updated data it may </w:t>
+      </w:r>
+      <w:r>
+        <w:rPr>
+          <w:rFonts w:ascii="Helvetica" w:hAnsi="Helvetica"/>
+        </w:rPr>
+        <w:t xml:space="preserve">be possible to design a </w:t>
+      </w:r>
+      <w:r>
+        <w:rPr>
+          <w:rFonts w:ascii="Helvetica" w:hAnsi="Helvetica"/>
+        </w:rPr>
+        <w:t>machine learning</w:t>
+      </w:r>
+      <w:r>
+        <w:rPr>
+          <w:rFonts w:ascii="Helvetica" w:hAnsi="Helvetica"/>
+        </w:rPr>
+        <w:t xml:space="preserve"> model that would predi</w:t>
+      </w:r>
+      <w:r>
+        <w:rPr>
+          <w:rFonts w:ascii="Helvetica" w:hAnsi="Helvetica"/>
+        </w:rPr>
+        <w:t xml:space="preserve">ct the number of transactions.  </w:t>
+      </w:r>
+    </w:p>
+    <w:p>
+      <w:pPr>
+        <w:rPr>
+          <w:rFonts w:ascii="Helvetica" w:hAnsi="Helvetica"/>
           <w:sz w:val="28"/>
           <w:szCs w:val="28"/>
         </w:rPr>
       </w:pPr>
-    </w:p>
-    <w:p>
-      <w:pPr>
-        <w:rPr>
-          <w:rFonts w:ascii="Helvetica" w:hAnsi="Helvetica"/>
-          <w:sz w:val="28"/>
-          <w:szCs w:val="28"/>
-        </w:rPr>
-      </w:pPr>
-    </w:p>
-    <w:p>
-      <w:pPr>
-        <w:rPr>
-          <w:rFonts w:ascii="Helvetica" w:hAnsi="Helvetica"/>
-          <w:sz w:val="28"/>
-          <w:szCs w:val="28"/>
-        </w:rPr>
-      </w:pPr>
-      <w:r>
-        <w:rPr>
-          <w:rFonts w:ascii="Helvetica" w:hAnsi="Helvetica"/>
-          <w:sz w:val="28"/>
-          <w:szCs w:val="28"/>
-        </w:rPr>
-        <w:t>#convert to pdf</w:t>
-      </w:r>
     </w:p>
     <w:sectPr>
       <w:pgSz w:w="12240" w:h="15840"/>
@@ -1217,7 +3424,6 @@
     <w:name w:val="Normal (Web)"/>
     <w:basedOn w:val="Normal"/>
     <w:uiPriority w:val="99"/>
-    <w:semiHidden/>
     <w:unhideWhenUsed/>
     <w:rsid w:val="00BC0FD2"/>
     <w:pPr>
@@ -1226,6 +3432,22 @@
     <w:rPr>
       <w:rFonts w:ascii="Times New Roman" w:eastAsia="Times New Roman" w:hAnsi="Times New Roman" w:cs="Times New Roman"/>
     </w:rPr>
+  </w:style>
+  <w:style w:type="table" w:styleId="TableGrid">
+    <w:name w:val="Table Grid"/>
+    <w:basedOn w:val="TableNormal"/>
+    <w:uiPriority w:val="39"/>
+    <w:rsid w:val="00DA7767"/>
+    <w:tblPr>
+      <w:tblBorders>
+        <w:top w:val="single" w:sz="4" w:space="0" w:color="auto"/>
+        <w:left w:val="single" w:sz="4" w:space="0" w:color="auto"/>
+        <w:bottom w:val="single" w:sz="4" w:space="0" w:color="auto"/>
+        <w:right w:val="single" w:sz="4" w:space="0" w:color="auto"/>
+        <w:insideH w:val="single" w:sz="4" w:space="0" w:color="auto"/>
+        <w:insideV w:val="single" w:sz="4" w:space="0" w:color="auto"/>
+      </w:tblBorders>
+    </w:tblPr>
   </w:style>
 </w:styles>
 </file>

</xml_diff>